<commit_message>
Integration documentation translated to English and updated Dutch version
</commit_message>
<xml_diff>
--- a/docs/integration/GemsTracker NL - EPD Scherm Integratie.docx
+++ b/docs/integration/GemsTracker NL - EPD Scherm Integratie.docx
@@ -1,6 +1,6 @@
 
 <file path=word/document.xml><?xml version="1.0" encoding="utf-8"?>
-<w:document xmlns:wpc="http://schemas.microsoft.com/office/word/2010/wordprocessingCanvas" xmlns:cx="http://schemas.microsoft.com/office/drawing/2014/chartex" xmlns:cx1="http://schemas.microsoft.com/office/drawing/2015/9/8/chartex" xmlns:cx2="http://schemas.microsoft.com/office/drawing/2015/10/21/chartex" xmlns:cx3="http://schemas.microsoft.com/office/drawing/2016/5/9/chartex" xmlns:cx4="http://schemas.microsoft.com/office/drawing/2016/5/10/chartex" xmlns:cx5="http://schemas.microsoft.com/office/drawing/2016/5/11/chartex" xmlns:cx6="http://schemas.microsoft.com/office/drawing/2016/5/12/chartex" xmlns:cx7="http://schemas.microsoft.com/office/drawing/2016/5/13/chartex" xmlns:cx8="http://schemas.microsoft.com/office/drawing/2016/5/14/chartex" xmlns:mc="http://schemas.openxmlformats.org/markup-compatibility/2006" xmlns:aink="http://schemas.microsoft.com/office/drawing/2016/ink" xmlns:am3d="http://schemas.microsoft.com/office/drawing/2017/model3d" xmlns:o="urn:schemas-microsoft-com:office:office" xmlns:r="http://schemas.openxmlformats.org/officeDocument/2006/relationships" xmlns:m="http://schemas.openxmlformats.org/officeDocument/2006/math" xmlns:v="urn:schemas-microsoft-com:vml" xmlns:wp14="http://schemas.microsoft.com/office/word/2010/wordprocessingDrawing" xmlns:wp="http://schemas.openxmlformats.org/drawingml/2006/wordprocessingDrawing" xmlns:w10="urn:schemas-microsoft-com:office:word" xmlns:w="http://schemas.openxmlformats.org/wordprocessingml/2006/main" xmlns:w14="http://schemas.microsoft.com/office/word/2010/wordml" xmlns:w15="http://schemas.microsoft.com/office/word/2012/wordml" xmlns:w16cex="http://schemas.microsoft.com/office/word/2018/wordml/cex" xmlns:w16cid="http://schemas.microsoft.com/office/word/2016/wordml/cid" xmlns:w16="http://schemas.microsoft.com/office/word/2018/wordml" xmlns:w16se="http://schemas.microsoft.com/office/word/2015/wordml/symex" xmlns:wpg="http://schemas.microsoft.com/office/word/2010/wordprocessingGroup" xmlns:wpi="http://schemas.microsoft.com/office/word/2010/wordprocessingInk" xmlns:wne="http://schemas.microsoft.com/office/word/2006/wordml" xmlns:wps="http://schemas.microsoft.com/office/word/2010/wordprocessingShape" mc:Ignorable="w14 w15 w16se w16cid w16 w16cex wp14">
+<w:document xmlns:wpc="http://schemas.microsoft.com/office/word/2010/wordprocessingCanvas" xmlns:cx="http://schemas.microsoft.com/office/drawing/2014/chartex" xmlns:cx1="http://schemas.microsoft.com/office/drawing/2015/9/8/chartex" xmlns:cx2="http://schemas.microsoft.com/office/drawing/2015/10/21/chartex" xmlns:cx3="http://schemas.microsoft.com/office/drawing/2016/5/9/chartex" xmlns:cx4="http://schemas.microsoft.com/office/drawing/2016/5/10/chartex" xmlns:cx5="http://schemas.microsoft.com/office/drawing/2016/5/11/chartex" xmlns:cx6="http://schemas.microsoft.com/office/drawing/2016/5/12/chartex" xmlns:cx7="http://schemas.microsoft.com/office/drawing/2016/5/13/chartex" xmlns:cx8="http://schemas.microsoft.com/office/drawing/2016/5/14/chartex" xmlns:mc="http://schemas.openxmlformats.org/markup-compatibility/2006" xmlns:aink="http://schemas.microsoft.com/office/drawing/2016/ink" xmlns:am3d="http://schemas.microsoft.com/office/drawing/2017/model3d" xmlns:o="urn:schemas-microsoft-com:office:office" xmlns:r="http://schemas.openxmlformats.org/officeDocument/2006/relationships" xmlns:m="http://schemas.openxmlformats.org/officeDocument/2006/math" xmlns:v="urn:schemas-microsoft-com:vml" xmlns:wp14="http://schemas.microsoft.com/office/word/2010/wordprocessingDrawing" xmlns:wp="http://schemas.openxmlformats.org/drawingml/2006/wordprocessingDrawing" xmlns:w10="urn:schemas-microsoft-com:office:word" xmlns:w="http://schemas.openxmlformats.org/wordprocessingml/2006/main" xmlns:w14="http://schemas.microsoft.com/office/word/2010/wordml" xmlns:w15="http://schemas.microsoft.com/office/word/2012/wordml" xmlns:w16cex="http://schemas.microsoft.com/office/word/2018/wordml/cex" xmlns:w16cid="http://schemas.microsoft.com/office/word/2016/wordml/cid" xmlns:w16="http://schemas.microsoft.com/office/word/2018/wordml" xmlns:w16sdtdh="http://schemas.microsoft.com/office/word/2020/wordml/sdtdatahash" xmlns:w16se="http://schemas.microsoft.com/office/word/2015/wordml/symex" xmlns:wpg="http://schemas.microsoft.com/office/word/2010/wordprocessingGroup" xmlns:wpi="http://schemas.microsoft.com/office/word/2010/wordprocessingInk" xmlns:wne="http://schemas.microsoft.com/office/word/2006/wordml" xmlns:wps="http://schemas.microsoft.com/office/word/2010/wordprocessingShape" mc:Ignorable="w14 w15 w16se w16cid w16 w16cex w16sdtdh wp14">
   <w:body>
     <w:p>
       <w:pPr>
@@ -431,13 +431,13 @@
               <w:t xml:space="preserve"> getoond moet worden.</w:t>
             </w:r>
             <w:r>
-              <w:t xml:space="preserve"> </w:t>
-            </w:r>
-            <w:r>
-              <w:t xml:space="preserve">Dit </w:t>
-            </w:r>
-            <w:r>
-              <w:t>moet bestaan.</w:t>
+              <w:t xml:space="preserve"> Ingesteld kan worden of een niet bestaande </w:t>
+            </w:r>
+            <w:r>
+              <w:t>patiënt</w:t>
+            </w:r>
+            <w:r>
+              <w:t xml:space="preserve"> gelijk aangemaakt moet worden of een foutmelding geeft.</w:t>
             </w:r>
           </w:p>
         </w:tc>
@@ -664,6 +664,7 @@
         <w:spacing w:before="120"/>
       </w:pPr>
       <w:r>
+        <w:lastRenderedPageBreak/>
         <w:t>De volgorde van de variabelen is niet van belang. Ook mag een POST statement gebruikt worden in plaats van het bovenstaande GET voorbeeld.</w:t>
       </w:r>
     </w:p>
@@ -672,7 +673,6 @@
         <w:spacing w:before="120"/>
       </w:pPr>
       <w:r>
-        <w:lastRenderedPageBreak/>
         <w:t>De</w:t>
       </w:r>
       <w:r>
@@ -794,7 +794,13 @@
     </w:p>
     <w:p>
       <w:r>
-        <w:t>Ook is het op deze manier mogelijk het type sleutel aan te passen en te zorgen dat die bijvoorbeeld 5 uur geldig is of juist maar 15 minuten.</w:t>
+        <w:t>Ook is het op deze manier mogelijk het type sleutel aan te passen en te zorgen dat die bijvoorbeeld 5 uur geldig is of juist maar 15 minuten</w:t>
+      </w:r>
+      <w:r>
+        <w:t>. Of waar een andere versleuteling van SHA2567 gebruikt wordt</w:t>
+      </w:r>
+      <w:r>
+        <w:t>.</w:t>
       </w:r>
     </w:p>
     <w:p/>
@@ -1314,7 +1320,13 @@
     </w:p>
     <w:p>
       <w:r>
-        <w:t>Indien dit niet aanstaat wordt de gebruiker altijd naar de login pagina verwezen. Als de embedded login pagina wel toegankelijk is, maar er een andere instelling verkeerd staat, verschijnt altijd de mededeling: ”</w:t>
+        <w:t xml:space="preserve">Indien dit niet aanstaat wordt de gebruiker altijd naar de </w:t>
+      </w:r>
+      <w:r>
+        <w:t xml:space="preserve">algemene </w:t>
+      </w:r>
+      <w:r>
+        <w:t>login pagina verwezen. Als de embedded login pagina wel toegankelijk is, maar er een andere instelling verkeerd staat, verschijnt altijd de mededeling: ”</w:t>
       </w:r>
       <w:r>
         <w:rPr>
@@ -1385,13 +1397,7 @@
     </w:p>
     <w:p>
       <w:r>
-        <w:t xml:space="preserve">Hieronder </w:t>
-      </w:r>
-      <w:r>
-        <w:t xml:space="preserve">(op de volgende pagina) </w:t>
-      </w:r>
-      <w:r>
-        <w:t>een voorbeeldscherm van zo’n gebruiker.</w:t>
+        <w:t>Hieronder een voorbeeldscherm van zo’n gebruiker.</w:t>
       </w:r>
     </w:p>
     <w:p>
@@ -1458,7 +1464,14 @@
           <w:b/>
           <w:bCs/>
         </w:rPr>
-        <w:t>organisatie</w:t>
+        <w:t>O</w:t>
+      </w:r>
+      <w:r>
+        <w:rPr>
+          <w:b/>
+          <w:bCs/>
+        </w:rPr>
+        <w:t>rganisatie</w:t>
       </w:r>
       <w:r>
         <w:t xml:space="preserve"> is de organisatie waaronder een nog onbekende </w:t>
@@ -1477,7 +1490,19 @@
     <w:p>
       <w:r>
         <w:lastRenderedPageBreak/>
-        <w:t xml:space="preserve">Doordat bij het Maasstad LDAP authenticatie geïmplementeerd is en dat bij deze systeemgebruiker als </w:t>
+        <w:t xml:space="preserve">Normaal gesproken is </w:t>
+      </w:r>
+      <w:r>
+        <w:t xml:space="preserve">“Database opslag” </w:t>
+      </w:r>
+      <w:r>
+        <w:t xml:space="preserve">de enige optie </w:t>
+      </w:r>
+      <w:r>
+        <w:t>b</w:t>
+      </w:r>
+      <w:r>
+        <w:t xml:space="preserve">ij </w:t>
       </w:r>
       <w:r>
         <w:rPr>
@@ -1487,7 +1512,35 @@
         <w:t>Gebruikers definitie</w:t>
       </w:r>
       <w:r>
-        <w:t xml:space="preserve"> ingesteld is, kunnen alle aangemaakte gebruikers inloggen via de normale GemsTracker login interface met hun ziekenhuis wachtwoord. Indien dit op “Database opslag” staat (normaal de enige optie) kunnen deze gebruikers niet inloggen via deze interface.</w:t>
+        <w:rPr>
+          <w:b/>
+          <w:bCs/>
+        </w:rPr>
+        <w:t>.</w:t>
+      </w:r>
+      <w:r>
+        <w:t xml:space="preserve"> </w:t>
+      </w:r>
+      <w:r>
+        <w:t>Maar al</w:t>
+      </w:r>
+      <w:r>
+        <w:t xml:space="preserve">s </w:t>
+      </w:r>
+      <w:r>
+        <w:t xml:space="preserve">een ziekenhuis </w:t>
+      </w:r>
+      <w:r>
+        <w:t xml:space="preserve">LDAP </w:t>
+      </w:r>
+      <w:r>
+        <w:t xml:space="preserve">of Radius </w:t>
+      </w:r>
+      <w:r>
+        <w:t xml:space="preserve">authenticatie </w:t>
+      </w:r>
+      <w:r>
+        <w:t>gebruikt voor centraal wachtwoord management, worden deze keuzes hieraan toegevoegd. Als één van de waarden ingesteld zijn, dan kan elke EPD gebruiker die toegevoegd is aan GemsTracker inloggen op de web interface met zijn of haar eigen wachtwoord. Wordt dat niet gebruikt dan moet een beheerder eerst deze login mogelijk maken door de gebruikers instelling aan te passen.</w:t>
       </w:r>
     </w:p>
     <w:p>
@@ -1499,7 +1552,14 @@
           <w:b/>
           <w:bCs/>
         </w:rPr>
-        <w:t>gebruikersnaam</w:t>
+        <w:t>G</w:t>
+      </w:r>
+      <w:r>
+        <w:rPr>
+          <w:b/>
+          <w:bCs/>
+        </w:rPr>
+        <w:t>ebruikersnaam</w:t>
       </w:r>
       <w:r>
         <w:t xml:space="preserve"> is de </w:t>
@@ -1524,7 +1584,14 @@
           <w:b/>
           <w:bCs/>
         </w:rPr>
-        <w:t xml:space="preserve">primaire </w:t>
+        <w:t>P</w:t>
+      </w:r>
+      <w:r>
+        <w:rPr>
+          <w:b/>
+          <w:bCs/>
+        </w:rPr>
+        <w:t xml:space="preserve">rimaire </w:t>
       </w:r>
       <w:r>
         <w:rPr>
@@ -1562,7 +1629,14 @@
           <w:b/>
           <w:bCs/>
         </w:rPr>
-        <w:t>gebruikte groep</w:t>
+        <w:t>G</w:t>
+      </w:r>
+      <w:r>
+        <w:rPr>
+          <w:b/>
+          <w:bCs/>
+        </w:rPr>
+        <w:t>ebruikte groep</w:t>
       </w:r>
       <w:r>
         <w:t xml:space="preserve"> daarentegen is de groep waarmee de gebruiker ingelogd wordt in GemsTracker. Dit wijkt vaak af, bijvoorbeeld om een iets beperktere interface met minder knoppen te bieden of om bepaalde informatie niet te tonen omdat die al in het EPD te zien is.</w:t>
@@ -1628,6 +1702,9 @@
       <w:r>
         <w:t>. Standaard is een sha256 sleutel die een uur geldig is. Andere opties zijn het gebruik van md5 of van een dag geldige sha256 sleutel. Er zijn nog een paar andere mogelijkheden, waaronder het wachtwoord van de gebruiker zelf.</w:t>
       </w:r>
+      <w:r>
+        <w:t xml:space="preserve"> Dit lijstje kan eenvoudig uitgebreid</w:t>
+      </w:r>
     </w:p>
     <w:p>
       <w:r>
@@ -1656,7 +1733,13 @@
         <w:t>Doorstuurmethode</w:t>
       </w:r>
       <w:r>
-        <w:t xml:space="preserve"> bepaald wat de medewerker te zien krijgt na de inlog, standaard het GT Toon patiënt scherm.</w:t>
+        <w:t xml:space="preserve"> bepaald wat de medewerker te zien krijgt na de inlog, standaard het GT Toon patiënt scherm</w:t>
+      </w:r>
+      <w:r>
+        <w:t>, maar toon of voer een nieuwe in wordt ook veel gebruikt</w:t>
+      </w:r>
+      <w:r>
+        <w:t>.</w:t>
       </w:r>
     </w:p>
     <w:p>
@@ -1758,11 +1841,12 @@
         <w:t xml:space="preserve"> is (wederom) bedoelt om te voorkomen dat een medewerker naar andere gegevens kan browsen. Het kruimelspoor staat bovenaan het scherm; in de afbeelding begint die met Beheer en eindigt die met Wijzig. Bij het Toon patiënt scherm is het kruimelspoor “Patiënten / Toon”. De link naar Patiënten maakt het mogelijk het zoekscherm te openen. </w:t>
       </w:r>
       <w:r>
-        <w:t>Door “Verberg eerste kruimel” te kiezen wordt deze optie affgesloten.</w:t>
-      </w:r>
-    </w:p>
-    <w:p>
-      <w:r>
+        <w:t>Door “Verberg eerste kruimel” te kiezen wordt deze optie afgesloten.</w:t>
+      </w:r>
+    </w:p>
+    <w:p>
+      <w:r>
+        <w:lastRenderedPageBreak/>
         <w:t xml:space="preserve">De </w:t>
       </w:r>
       <w:r>
@@ -1778,7 +1862,6 @@
     </w:p>
     <w:p>
       <w:r>
-        <w:lastRenderedPageBreak/>
         <w:t xml:space="preserve">Tot slot </w:t>
       </w:r>
       <w:r>
@@ -1815,13 +1898,18 @@
         <w:t>{YYYYMMDD}</w:t>
       </w:r>
       <w:r>
+        <w:t xml:space="preserve"> bij de dag sleutel)</w:t>
+      </w:r>
+      <w:r>
+        <w:t>. Zo niet dan wordt de tijd-code aan het eind van de sleutel toegevoegd.</w:t>
+      </w:r>
+      <w:r>
         <w:t xml:space="preserve"> </w:t>
       </w:r>
-      <w:r>
-        <w:t>bij de dag sleutel)</w:t>
-      </w:r>
-      <w:r>
-        <w:t>. Zo niet dan wordt de tijd-code aan het eind van de sleutel toegevoegd.</w:t>
+    </w:p>
+    <w:p>
+      <w:r>
+        <w:t>(Deze sleutel wordt versleuteld opgeslagen in de database, maar wordt hier altijd ontsleutelt weergegeven omdat hij anders kwijt raakt.)</w:t>
       </w:r>
     </w:p>
     <w:p/>
@@ -1898,7 +1986,31 @@
     </w:p>
     <w:p>
       <w:r>
-        <w:t>De standaard query optie genereerd de url op een manier die in alle browser / server combinaties werkt. Zonder deze check werkt de url soms niet met Windows servers.</w:t>
+        <w:t>De standaard query optie genereerd de url op een manier die in alle browser / server combinaties werkt</w:t>
+      </w:r>
+      <w:r>
+        <w:t xml:space="preserve"> – en die aan het begin van het document voorgeschreven is</w:t>
+      </w:r>
+      <w:r>
+        <w:t xml:space="preserve">. Zonder deze check </w:t>
+      </w:r>
+      <w:r>
+        <w:t xml:space="preserve">is </w:t>
+      </w:r>
+      <w:r>
+        <w:t xml:space="preserve">de </w:t>
+      </w:r>
+      <w:r>
+        <w:t xml:space="preserve">URL iets beter te lezen, maar werkt deze niet </w:t>
+      </w:r>
+      <w:r>
+        <w:t xml:space="preserve">met </w:t>
+      </w:r>
+      <w:r>
+        <w:t xml:space="preserve">sommige </w:t>
+      </w:r>
+      <w:r>
+        <w:t>Windows servers.</w:t>
       </w:r>
     </w:p>
     <w:sectPr>
@@ -1914,7 +2026,7 @@
 </file>
 
 <file path=word/endnotes.xml><?xml version="1.0" encoding="utf-8"?>
-<w:endnotes xmlns:wpc="http://schemas.microsoft.com/office/word/2010/wordprocessingCanvas" xmlns:cx="http://schemas.microsoft.com/office/drawing/2014/chartex" xmlns:cx1="http://schemas.microsoft.com/office/drawing/2015/9/8/chartex" xmlns:cx2="http://schemas.microsoft.com/office/drawing/2015/10/21/chartex" xmlns:cx3="http://schemas.microsoft.com/office/drawing/2016/5/9/chartex" xmlns:cx4="http://schemas.microsoft.com/office/drawing/2016/5/10/chartex" xmlns:cx5="http://schemas.microsoft.com/office/drawing/2016/5/11/chartex" xmlns:cx6="http://schemas.microsoft.com/office/drawing/2016/5/12/chartex" xmlns:cx7="http://schemas.microsoft.com/office/drawing/2016/5/13/chartex" xmlns:cx8="http://schemas.microsoft.com/office/drawing/2016/5/14/chartex" xmlns:mc="http://schemas.openxmlformats.org/markup-compatibility/2006" xmlns:aink="http://schemas.microsoft.com/office/drawing/2016/ink" xmlns:am3d="http://schemas.microsoft.com/office/drawing/2017/model3d" xmlns:o="urn:schemas-microsoft-com:office:office" xmlns:r="http://schemas.openxmlformats.org/officeDocument/2006/relationships" xmlns:m="http://schemas.openxmlformats.org/officeDocument/2006/math" xmlns:v="urn:schemas-microsoft-com:vml" xmlns:wp14="http://schemas.microsoft.com/office/word/2010/wordprocessingDrawing" xmlns:wp="http://schemas.openxmlformats.org/drawingml/2006/wordprocessingDrawing" xmlns:w10="urn:schemas-microsoft-com:office:word" xmlns:w="http://schemas.openxmlformats.org/wordprocessingml/2006/main" xmlns:w14="http://schemas.microsoft.com/office/word/2010/wordml" xmlns:w15="http://schemas.microsoft.com/office/word/2012/wordml" xmlns:w16cex="http://schemas.microsoft.com/office/word/2018/wordml/cex" xmlns:w16cid="http://schemas.microsoft.com/office/word/2016/wordml/cid" xmlns:w16="http://schemas.microsoft.com/office/word/2018/wordml" xmlns:w16se="http://schemas.microsoft.com/office/word/2015/wordml/symex" xmlns:wpg="http://schemas.microsoft.com/office/word/2010/wordprocessingGroup" xmlns:wpi="http://schemas.microsoft.com/office/word/2010/wordprocessingInk" xmlns:wne="http://schemas.microsoft.com/office/word/2006/wordml" xmlns:wps="http://schemas.microsoft.com/office/word/2010/wordprocessingShape" mc:Ignorable="w14 w15 w16se w16cid w16 w16cex wp14">
+<w:endnotes xmlns:wpc="http://schemas.microsoft.com/office/word/2010/wordprocessingCanvas" xmlns:cx="http://schemas.microsoft.com/office/drawing/2014/chartex" xmlns:cx1="http://schemas.microsoft.com/office/drawing/2015/9/8/chartex" xmlns:cx2="http://schemas.microsoft.com/office/drawing/2015/10/21/chartex" xmlns:cx3="http://schemas.microsoft.com/office/drawing/2016/5/9/chartex" xmlns:cx4="http://schemas.microsoft.com/office/drawing/2016/5/10/chartex" xmlns:cx5="http://schemas.microsoft.com/office/drawing/2016/5/11/chartex" xmlns:cx6="http://schemas.microsoft.com/office/drawing/2016/5/12/chartex" xmlns:cx7="http://schemas.microsoft.com/office/drawing/2016/5/13/chartex" xmlns:cx8="http://schemas.microsoft.com/office/drawing/2016/5/14/chartex" xmlns:mc="http://schemas.openxmlformats.org/markup-compatibility/2006" xmlns:aink="http://schemas.microsoft.com/office/drawing/2016/ink" xmlns:am3d="http://schemas.microsoft.com/office/drawing/2017/model3d" xmlns:o="urn:schemas-microsoft-com:office:office" xmlns:r="http://schemas.openxmlformats.org/officeDocument/2006/relationships" xmlns:m="http://schemas.openxmlformats.org/officeDocument/2006/math" xmlns:v="urn:schemas-microsoft-com:vml" xmlns:wp14="http://schemas.microsoft.com/office/word/2010/wordprocessingDrawing" xmlns:wp="http://schemas.openxmlformats.org/drawingml/2006/wordprocessingDrawing" xmlns:w10="urn:schemas-microsoft-com:office:word" xmlns:w="http://schemas.openxmlformats.org/wordprocessingml/2006/main" xmlns:w14="http://schemas.microsoft.com/office/word/2010/wordml" xmlns:w15="http://schemas.microsoft.com/office/word/2012/wordml" xmlns:w16cex="http://schemas.microsoft.com/office/word/2018/wordml/cex" xmlns:w16cid="http://schemas.microsoft.com/office/word/2016/wordml/cid" xmlns:w16="http://schemas.microsoft.com/office/word/2018/wordml" xmlns:w16sdtdh="http://schemas.microsoft.com/office/word/2020/wordml/sdtdatahash" xmlns:w16se="http://schemas.microsoft.com/office/word/2015/wordml/symex" xmlns:wpg="http://schemas.microsoft.com/office/word/2010/wordprocessingGroup" xmlns:wpi="http://schemas.microsoft.com/office/word/2010/wordprocessingInk" xmlns:wne="http://schemas.microsoft.com/office/word/2006/wordml" xmlns:wps="http://schemas.microsoft.com/office/word/2010/wordprocessingShape" mc:Ignorable="w14 w15 w16se w16cid w16 w16cex w16sdtdh wp14">
   <w:endnote w:type="separator" w:id="-1">
     <w:p>
       <w:pPr>
@@ -1939,7 +2051,7 @@
 </file>
 
 <file path=word/footer1.xml><?xml version="1.0" encoding="utf-8"?>
-<w:ftr xmlns:wpc="http://schemas.microsoft.com/office/word/2010/wordprocessingCanvas" xmlns:cx="http://schemas.microsoft.com/office/drawing/2014/chartex" xmlns:cx1="http://schemas.microsoft.com/office/drawing/2015/9/8/chartex" xmlns:cx2="http://schemas.microsoft.com/office/drawing/2015/10/21/chartex" xmlns:cx3="http://schemas.microsoft.com/office/drawing/2016/5/9/chartex" xmlns:cx4="http://schemas.microsoft.com/office/drawing/2016/5/10/chartex" xmlns:cx5="http://schemas.microsoft.com/office/drawing/2016/5/11/chartex" xmlns:cx6="http://schemas.microsoft.com/office/drawing/2016/5/12/chartex" xmlns:cx7="http://schemas.microsoft.com/office/drawing/2016/5/13/chartex" xmlns:cx8="http://schemas.microsoft.com/office/drawing/2016/5/14/chartex" xmlns:mc="http://schemas.openxmlformats.org/markup-compatibility/2006" xmlns:aink="http://schemas.microsoft.com/office/drawing/2016/ink" xmlns:am3d="http://schemas.microsoft.com/office/drawing/2017/model3d" xmlns:o="urn:schemas-microsoft-com:office:office" xmlns:r="http://schemas.openxmlformats.org/officeDocument/2006/relationships" xmlns:m="http://schemas.openxmlformats.org/officeDocument/2006/math" xmlns:v="urn:schemas-microsoft-com:vml" xmlns:wp14="http://schemas.microsoft.com/office/word/2010/wordprocessingDrawing" xmlns:wp="http://schemas.openxmlformats.org/drawingml/2006/wordprocessingDrawing" xmlns:w10="urn:schemas-microsoft-com:office:word" xmlns:w="http://schemas.openxmlformats.org/wordprocessingml/2006/main" xmlns:w14="http://schemas.microsoft.com/office/word/2010/wordml" xmlns:w15="http://schemas.microsoft.com/office/word/2012/wordml" xmlns:w16cex="http://schemas.microsoft.com/office/word/2018/wordml/cex" xmlns:w16cid="http://schemas.microsoft.com/office/word/2016/wordml/cid" xmlns:w16="http://schemas.microsoft.com/office/word/2018/wordml" xmlns:w16se="http://schemas.microsoft.com/office/word/2015/wordml/symex" xmlns:wpg="http://schemas.microsoft.com/office/word/2010/wordprocessingGroup" xmlns:wpi="http://schemas.microsoft.com/office/word/2010/wordprocessingInk" xmlns:wne="http://schemas.microsoft.com/office/word/2006/wordml" xmlns:wps="http://schemas.microsoft.com/office/word/2010/wordprocessingShape" mc:Ignorable="w14 w15 w16se w16cid w16 w16cex wp14">
+<w:ftr xmlns:wpc="http://schemas.microsoft.com/office/word/2010/wordprocessingCanvas" xmlns:cx="http://schemas.microsoft.com/office/drawing/2014/chartex" xmlns:cx1="http://schemas.microsoft.com/office/drawing/2015/9/8/chartex" xmlns:cx2="http://schemas.microsoft.com/office/drawing/2015/10/21/chartex" xmlns:cx3="http://schemas.microsoft.com/office/drawing/2016/5/9/chartex" xmlns:cx4="http://schemas.microsoft.com/office/drawing/2016/5/10/chartex" xmlns:cx5="http://schemas.microsoft.com/office/drawing/2016/5/11/chartex" xmlns:cx6="http://schemas.microsoft.com/office/drawing/2016/5/12/chartex" xmlns:cx7="http://schemas.microsoft.com/office/drawing/2016/5/13/chartex" xmlns:cx8="http://schemas.microsoft.com/office/drawing/2016/5/14/chartex" xmlns:mc="http://schemas.openxmlformats.org/markup-compatibility/2006" xmlns:aink="http://schemas.microsoft.com/office/drawing/2016/ink" xmlns:am3d="http://schemas.microsoft.com/office/drawing/2017/model3d" xmlns:o="urn:schemas-microsoft-com:office:office" xmlns:r="http://schemas.openxmlformats.org/officeDocument/2006/relationships" xmlns:m="http://schemas.openxmlformats.org/officeDocument/2006/math" xmlns:v="urn:schemas-microsoft-com:vml" xmlns:wp14="http://schemas.microsoft.com/office/word/2010/wordprocessingDrawing" xmlns:wp="http://schemas.openxmlformats.org/drawingml/2006/wordprocessingDrawing" xmlns:w10="urn:schemas-microsoft-com:office:word" xmlns:w="http://schemas.openxmlformats.org/wordprocessingml/2006/main" xmlns:w14="http://schemas.microsoft.com/office/word/2010/wordml" xmlns:w15="http://schemas.microsoft.com/office/word/2012/wordml" xmlns:w16cex="http://schemas.microsoft.com/office/word/2018/wordml/cex" xmlns:w16cid="http://schemas.microsoft.com/office/word/2016/wordml/cid" xmlns:w16="http://schemas.microsoft.com/office/word/2018/wordml" xmlns:w16sdtdh="http://schemas.microsoft.com/office/word/2020/wordml/sdtdatahash" xmlns:w16se="http://schemas.microsoft.com/office/word/2015/wordml/symex" xmlns:wpg="http://schemas.microsoft.com/office/word/2010/wordprocessingGroup" xmlns:wpi="http://schemas.microsoft.com/office/word/2010/wordprocessingInk" xmlns:wne="http://schemas.microsoft.com/office/word/2006/wordml" xmlns:wps="http://schemas.microsoft.com/office/word/2010/wordprocessingShape" mc:Ignorable="w14 w15 w16se w16cid w16 w16cex w16sdtdh wp14">
   <w:p>
     <w:pPr>
       <w:pStyle w:val="Footer"/>
@@ -2093,7 +2205,7 @@
 </file>
 
 <file path=word/footnotes.xml><?xml version="1.0" encoding="utf-8"?>
-<w:footnotes xmlns:wpc="http://schemas.microsoft.com/office/word/2010/wordprocessingCanvas" xmlns:cx="http://schemas.microsoft.com/office/drawing/2014/chartex" xmlns:cx1="http://schemas.microsoft.com/office/drawing/2015/9/8/chartex" xmlns:cx2="http://schemas.microsoft.com/office/drawing/2015/10/21/chartex" xmlns:cx3="http://schemas.microsoft.com/office/drawing/2016/5/9/chartex" xmlns:cx4="http://schemas.microsoft.com/office/drawing/2016/5/10/chartex" xmlns:cx5="http://schemas.microsoft.com/office/drawing/2016/5/11/chartex" xmlns:cx6="http://schemas.microsoft.com/office/drawing/2016/5/12/chartex" xmlns:cx7="http://schemas.microsoft.com/office/drawing/2016/5/13/chartex" xmlns:cx8="http://schemas.microsoft.com/office/drawing/2016/5/14/chartex" xmlns:mc="http://schemas.openxmlformats.org/markup-compatibility/2006" xmlns:aink="http://schemas.microsoft.com/office/drawing/2016/ink" xmlns:am3d="http://schemas.microsoft.com/office/drawing/2017/model3d" xmlns:o="urn:schemas-microsoft-com:office:office" xmlns:r="http://schemas.openxmlformats.org/officeDocument/2006/relationships" xmlns:m="http://schemas.openxmlformats.org/officeDocument/2006/math" xmlns:v="urn:schemas-microsoft-com:vml" xmlns:wp14="http://schemas.microsoft.com/office/word/2010/wordprocessingDrawing" xmlns:wp="http://schemas.openxmlformats.org/drawingml/2006/wordprocessingDrawing" xmlns:w10="urn:schemas-microsoft-com:office:word" xmlns:w="http://schemas.openxmlformats.org/wordprocessingml/2006/main" xmlns:w14="http://schemas.microsoft.com/office/word/2010/wordml" xmlns:w15="http://schemas.microsoft.com/office/word/2012/wordml" xmlns:w16cex="http://schemas.microsoft.com/office/word/2018/wordml/cex" xmlns:w16cid="http://schemas.microsoft.com/office/word/2016/wordml/cid" xmlns:w16="http://schemas.microsoft.com/office/word/2018/wordml" xmlns:w16se="http://schemas.microsoft.com/office/word/2015/wordml/symex" xmlns:wpg="http://schemas.microsoft.com/office/word/2010/wordprocessingGroup" xmlns:wpi="http://schemas.microsoft.com/office/word/2010/wordprocessingInk" xmlns:wne="http://schemas.microsoft.com/office/word/2006/wordml" xmlns:wps="http://schemas.microsoft.com/office/word/2010/wordprocessingShape" mc:Ignorable="w14 w15 w16se w16cid w16 w16cex wp14">
+<w:footnotes xmlns:wpc="http://schemas.microsoft.com/office/word/2010/wordprocessingCanvas" xmlns:cx="http://schemas.microsoft.com/office/drawing/2014/chartex" xmlns:cx1="http://schemas.microsoft.com/office/drawing/2015/9/8/chartex" xmlns:cx2="http://schemas.microsoft.com/office/drawing/2015/10/21/chartex" xmlns:cx3="http://schemas.microsoft.com/office/drawing/2016/5/9/chartex" xmlns:cx4="http://schemas.microsoft.com/office/drawing/2016/5/10/chartex" xmlns:cx5="http://schemas.microsoft.com/office/drawing/2016/5/11/chartex" xmlns:cx6="http://schemas.microsoft.com/office/drawing/2016/5/12/chartex" xmlns:cx7="http://schemas.microsoft.com/office/drawing/2016/5/13/chartex" xmlns:cx8="http://schemas.microsoft.com/office/drawing/2016/5/14/chartex" xmlns:mc="http://schemas.openxmlformats.org/markup-compatibility/2006" xmlns:aink="http://schemas.microsoft.com/office/drawing/2016/ink" xmlns:am3d="http://schemas.microsoft.com/office/drawing/2017/model3d" xmlns:o="urn:schemas-microsoft-com:office:office" xmlns:r="http://schemas.openxmlformats.org/officeDocument/2006/relationships" xmlns:m="http://schemas.openxmlformats.org/officeDocument/2006/math" xmlns:v="urn:schemas-microsoft-com:vml" xmlns:wp14="http://schemas.microsoft.com/office/word/2010/wordprocessingDrawing" xmlns:wp="http://schemas.openxmlformats.org/drawingml/2006/wordprocessingDrawing" xmlns:w10="urn:schemas-microsoft-com:office:word" xmlns:w="http://schemas.openxmlformats.org/wordprocessingml/2006/main" xmlns:w14="http://schemas.microsoft.com/office/word/2010/wordml" xmlns:w15="http://schemas.microsoft.com/office/word/2012/wordml" xmlns:w16cex="http://schemas.microsoft.com/office/word/2018/wordml/cex" xmlns:w16cid="http://schemas.microsoft.com/office/word/2016/wordml/cid" xmlns:w16="http://schemas.microsoft.com/office/word/2018/wordml" xmlns:w16sdtdh="http://schemas.microsoft.com/office/word/2020/wordml/sdtdatahash" xmlns:w16se="http://schemas.microsoft.com/office/word/2015/wordml/symex" xmlns:wpg="http://schemas.microsoft.com/office/word/2010/wordprocessingGroup" xmlns:wpi="http://schemas.microsoft.com/office/word/2010/wordprocessingInk" xmlns:wne="http://schemas.microsoft.com/office/word/2006/wordml" xmlns:wps="http://schemas.microsoft.com/office/word/2010/wordprocessingShape" mc:Ignorable="w14 w15 w16se w16cid w16 w16cex w16sdtdh wp14">
   <w:footnote w:type="separator" w:id="-1">
     <w:p>
       <w:pPr>
@@ -2118,7 +2230,7 @@
 </file>
 
 <file path=word/header1.xml><?xml version="1.0" encoding="utf-8"?>
-<w:hdr xmlns:wpc="http://schemas.microsoft.com/office/word/2010/wordprocessingCanvas" xmlns:cx="http://schemas.microsoft.com/office/drawing/2014/chartex" xmlns:cx1="http://schemas.microsoft.com/office/drawing/2015/9/8/chartex" xmlns:cx2="http://schemas.microsoft.com/office/drawing/2015/10/21/chartex" xmlns:cx3="http://schemas.microsoft.com/office/drawing/2016/5/9/chartex" xmlns:cx4="http://schemas.microsoft.com/office/drawing/2016/5/10/chartex" xmlns:cx5="http://schemas.microsoft.com/office/drawing/2016/5/11/chartex" xmlns:cx6="http://schemas.microsoft.com/office/drawing/2016/5/12/chartex" xmlns:cx7="http://schemas.microsoft.com/office/drawing/2016/5/13/chartex" xmlns:cx8="http://schemas.microsoft.com/office/drawing/2016/5/14/chartex" xmlns:mc="http://schemas.openxmlformats.org/markup-compatibility/2006" xmlns:aink="http://schemas.microsoft.com/office/drawing/2016/ink" xmlns:am3d="http://schemas.microsoft.com/office/drawing/2017/model3d" xmlns:o="urn:schemas-microsoft-com:office:office" xmlns:r="http://schemas.openxmlformats.org/officeDocument/2006/relationships" xmlns:m="http://schemas.openxmlformats.org/officeDocument/2006/math" xmlns:v="urn:schemas-microsoft-com:vml" xmlns:wp14="http://schemas.microsoft.com/office/word/2010/wordprocessingDrawing" xmlns:wp="http://schemas.openxmlformats.org/drawingml/2006/wordprocessingDrawing" xmlns:w10="urn:schemas-microsoft-com:office:word" xmlns:w="http://schemas.openxmlformats.org/wordprocessingml/2006/main" xmlns:w14="http://schemas.microsoft.com/office/word/2010/wordml" xmlns:w15="http://schemas.microsoft.com/office/word/2012/wordml" xmlns:w16cex="http://schemas.microsoft.com/office/word/2018/wordml/cex" xmlns:w16cid="http://schemas.microsoft.com/office/word/2016/wordml/cid" xmlns:w16="http://schemas.microsoft.com/office/word/2018/wordml" xmlns:w16se="http://schemas.microsoft.com/office/word/2015/wordml/symex" xmlns:wpg="http://schemas.microsoft.com/office/word/2010/wordprocessingGroup" xmlns:wpi="http://schemas.microsoft.com/office/word/2010/wordprocessingInk" xmlns:wne="http://schemas.microsoft.com/office/word/2006/wordml" xmlns:wps="http://schemas.microsoft.com/office/word/2010/wordprocessingShape" mc:Ignorable="w14 w15 w16se w16cid w16 w16cex wp14">
+<w:hdr xmlns:wpc="http://schemas.microsoft.com/office/word/2010/wordprocessingCanvas" xmlns:cx="http://schemas.microsoft.com/office/drawing/2014/chartex" xmlns:cx1="http://schemas.microsoft.com/office/drawing/2015/9/8/chartex" xmlns:cx2="http://schemas.microsoft.com/office/drawing/2015/10/21/chartex" xmlns:cx3="http://schemas.microsoft.com/office/drawing/2016/5/9/chartex" xmlns:cx4="http://schemas.microsoft.com/office/drawing/2016/5/10/chartex" xmlns:cx5="http://schemas.microsoft.com/office/drawing/2016/5/11/chartex" xmlns:cx6="http://schemas.microsoft.com/office/drawing/2016/5/12/chartex" xmlns:cx7="http://schemas.microsoft.com/office/drawing/2016/5/13/chartex" xmlns:cx8="http://schemas.microsoft.com/office/drawing/2016/5/14/chartex" xmlns:mc="http://schemas.openxmlformats.org/markup-compatibility/2006" xmlns:aink="http://schemas.microsoft.com/office/drawing/2016/ink" xmlns:am3d="http://schemas.microsoft.com/office/drawing/2017/model3d" xmlns:o="urn:schemas-microsoft-com:office:office" xmlns:r="http://schemas.openxmlformats.org/officeDocument/2006/relationships" xmlns:m="http://schemas.openxmlformats.org/officeDocument/2006/math" xmlns:v="urn:schemas-microsoft-com:vml" xmlns:wp14="http://schemas.microsoft.com/office/word/2010/wordprocessingDrawing" xmlns:wp="http://schemas.openxmlformats.org/drawingml/2006/wordprocessingDrawing" xmlns:w10="urn:schemas-microsoft-com:office:word" xmlns:w="http://schemas.openxmlformats.org/wordprocessingml/2006/main" xmlns:w14="http://schemas.microsoft.com/office/word/2010/wordml" xmlns:w15="http://schemas.microsoft.com/office/word/2012/wordml" xmlns:w16cex="http://schemas.microsoft.com/office/word/2018/wordml/cex" xmlns:w16cid="http://schemas.microsoft.com/office/word/2016/wordml/cid" xmlns:w16="http://schemas.microsoft.com/office/word/2018/wordml" xmlns:w16sdtdh="http://schemas.microsoft.com/office/word/2020/wordml/sdtdatahash" xmlns:w16se="http://schemas.microsoft.com/office/word/2015/wordml/symex" xmlns:wpg="http://schemas.microsoft.com/office/word/2010/wordprocessingGroup" xmlns:wpi="http://schemas.microsoft.com/office/word/2010/wordprocessingInk" xmlns:wne="http://schemas.microsoft.com/office/word/2006/wordml" xmlns:wps="http://schemas.microsoft.com/office/word/2010/wordprocessingShape" mc:Ignorable="w14 w15 w16se w16cid w16 w16cex w16sdtdh wp14">
   <w:p>
     <w:pPr>
       <w:pStyle w:val="Header"/>
@@ -2366,15 +2478,15 @@
 </file>
 
 <file path=word/numbering.xml><?xml version="1.0" encoding="utf-8"?>
-<w:numbering xmlns:wpc="http://schemas.microsoft.com/office/word/2010/wordprocessingCanvas" xmlns:cx="http://schemas.microsoft.com/office/drawing/2014/chartex" xmlns:cx1="http://schemas.microsoft.com/office/drawing/2015/9/8/chartex" xmlns:cx2="http://schemas.microsoft.com/office/drawing/2015/10/21/chartex" xmlns:cx3="http://schemas.microsoft.com/office/drawing/2016/5/9/chartex" xmlns:cx4="http://schemas.microsoft.com/office/drawing/2016/5/10/chartex" xmlns:cx5="http://schemas.microsoft.com/office/drawing/2016/5/11/chartex" xmlns:cx6="http://schemas.microsoft.com/office/drawing/2016/5/12/chartex" xmlns:cx7="http://schemas.microsoft.com/office/drawing/2016/5/13/chartex" xmlns:cx8="http://schemas.microsoft.com/office/drawing/2016/5/14/chartex" xmlns:mc="http://schemas.openxmlformats.org/markup-compatibility/2006" xmlns:aink="http://schemas.microsoft.com/office/drawing/2016/ink" xmlns:am3d="http://schemas.microsoft.com/office/drawing/2017/model3d" xmlns:o="urn:schemas-microsoft-com:office:office" xmlns:r="http://schemas.openxmlformats.org/officeDocument/2006/relationships" xmlns:m="http://schemas.openxmlformats.org/officeDocument/2006/math" xmlns:v="urn:schemas-microsoft-com:vml" xmlns:wp14="http://schemas.microsoft.com/office/word/2010/wordprocessingDrawing" xmlns:wp="http://schemas.openxmlformats.org/drawingml/2006/wordprocessingDrawing" xmlns:w10="urn:schemas-microsoft-com:office:word" xmlns:w="http://schemas.openxmlformats.org/wordprocessingml/2006/main" xmlns:w14="http://schemas.microsoft.com/office/word/2010/wordml" xmlns:w15="http://schemas.microsoft.com/office/word/2012/wordml" xmlns:w16cex="http://schemas.microsoft.com/office/word/2018/wordml/cex" xmlns:w16cid="http://schemas.microsoft.com/office/word/2016/wordml/cid" xmlns:w16="http://schemas.microsoft.com/office/word/2018/wordml" xmlns:w16se="http://schemas.microsoft.com/office/word/2015/wordml/symex" xmlns:wpg="http://schemas.microsoft.com/office/word/2010/wordprocessingGroup" xmlns:wpi="http://schemas.microsoft.com/office/word/2010/wordprocessingInk" xmlns:wne="http://schemas.microsoft.com/office/word/2006/wordml" xmlns:wps="http://schemas.microsoft.com/office/word/2010/wordprocessingShape" mc:Ignorable="w14 w15 w16se w16cid w16 w16cex wp14">
+<w:numbering xmlns:wpc="http://schemas.microsoft.com/office/word/2010/wordprocessingCanvas" xmlns:cx="http://schemas.microsoft.com/office/drawing/2014/chartex" xmlns:cx1="http://schemas.microsoft.com/office/drawing/2015/9/8/chartex" xmlns:cx2="http://schemas.microsoft.com/office/drawing/2015/10/21/chartex" xmlns:cx3="http://schemas.microsoft.com/office/drawing/2016/5/9/chartex" xmlns:cx4="http://schemas.microsoft.com/office/drawing/2016/5/10/chartex" xmlns:cx5="http://schemas.microsoft.com/office/drawing/2016/5/11/chartex" xmlns:cx6="http://schemas.microsoft.com/office/drawing/2016/5/12/chartex" xmlns:cx7="http://schemas.microsoft.com/office/drawing/2016/5/13/chartex" xmlns:cx8="http://schemas.microsoft.com/office/drawing/2016/5/14/chartex" xmlns:mc="http://schemas.openxmlformats.org/markup-compatibility/2006" xmlns:aink="http://schemas.microsoft.com/office/drawing/2016/ink" xmlns:am3d="http://schemas.microsoft.com/office/drawing/2017/model3d" xmlns:o="urn:schemas-microsoft-com:office:office" xmlns:r="http://schemas.openxmlformats.org/officeDocument/2006/relationships" xmlns:m="http://schemas.openxmlformats.org/officeDocument/2006/math" xmlns:v="urn:schemas-microsoft-com:vml" xmlns:wp14="http://schemas.microsoft.com/office/word/2010/wordprocessingDrawing" xmlns:wp="http://schemas.openxmlformats.org/drawingml/2006/wordprocessingDrawing" xmlns:w10="urn:schemas-microsoft-com:office:word" xmlns:w="http://schemas.openxmlformats.org/wordprocessingml/2006/main" xmlns:w14="http://schemas.microsoft.com/office/word/2010/wordml" xmlns:w15="http://schemas.microsoft.com/office/word/2012/wordml" xmlns:w16cex="http://schemas.microsoft.com/office/word/2018/wordml/cex" xmlns:w16cid="http://schemas.microsoft.com/office/word/2016/wordml/cid" xmlns:w16="http://schemas.microsoft.com/office/word/2018/wordml" xmlns:w16sdtdh="http://schemas.microsoft.com/office/word/2020/wordml/sdtdatahash" xmlns:w16se="http://schemas.microsoft.com/office/word/2015/wordml/symex" xmlns:wpg="http://schemas.microsoft.com/office/word/2010/wordprocessingGroup" xmlns:wpi="http://schemas.microsoft.com/office/word/2010/wordprocessingInk" xmlns:wne="http://schemas.microsoft.com/office/word/2006/wordml" xmlns:wps="http://schemas.microsoft.com/office/word/2010/wordprocessingShape" mc:Ignorable="w14 w15 w16se w16cid w16 w16cex w16sdtdh wp14">
   <w:numPicBullet w:numPicBulletId="0">
     <w:pict>
-      <v:rect id="_x0000_i1194" style="width:0;height:1.5pt" o:hralign="center" o:bullet="t" o:hrstd="t" o:hr="t" fillcolor="black" stroked="f" strokeweight="2pt"/>
+      <v:rect id="_x0000_i1232" style="width:0;height:1.5pt" o:hralign="center" o:bullet="t" o:hrstd="t" o:hr="t" fillcolor="black" stroked="f" strokeweight="2pt"/>
     </w:pict>
   </w:numPicBullet>
   <w:numPicBullet w:numPicBulletId="1">
     <w:pict>
-      <v:rect id="_x0000_i1195" style="width:0;height:1.5pt" o:hralign="center" o:bullet="t" o:hrstd="t" o:hr="t" fillcolor="black" stroked="f" strokeweight="2pt"/>
+      <v:rect id="_x0000_i1233" style="width:0;height:1.5pt" o:hralign="center" o:bullet="t" o:hrstd="t" o:hr="t" fillcolor="black" stroked="f" strokeweight="2pt"/>
     </w:pict>
   </w:numPicBullet>
   <w:abstractNum w:abstractNumId="0" w15:restartNumberingAfterBreak="0">
@@ -2525,7 +2637,7 @@
 </file>
 
 <file path=word/styles.xml><?xml version="1.0" encoding="utf-8"?>
-<w:styles xmlns:mc="http://schemas.openxmlformats.org/markup-compatibility/2006" xmlns:r="http://schemas.openxmlformats.org/officeDocument/2006/relationships" xmlns:w="http://schemas.openxmlformats.org/wordprocessingml/2006/main" xmlns:w14="http://schemas.microsoft.com/office/word/2010/wordml" xmlns:w15="http://schemas.microsoft.com/office/word/2012/wordml" xmlns:w16cex="http://schemas.microsoft.com/office/word/2018/wordml/cex" xmlns:w16cid="http://schemas.microsoft.com/office/word/2016/wordml/cid" xmlns:w16="http://schemas.microsoft.com/office/word/2018/wordml" xmlns:w16se="http://schemas.microsoft.com/office/word/2015/wordml/symex" mc:Ignorable="w14 w15 w16se w16cid w16 w16cex">
+<w:styles xmlns:mc="http://schemas.openxmlformats.org/markup-compatibility/2006" xmlns:r="http://schemas.openxmlformats.org/officeDocument/2006/relationships" xmlns:w="http://schemas.openxmlformats.org/wordprocessingml/2006/main" xmlns:w14="http://schemas.microsoft.com/office/word/2010/wordml" xmlns:w15="http://schemas.microsoft.com/office/word/2012/wordml" xmlns:w16cex="http://schemas.microsoft.com/office/word/2018/wordml/cex" xmlns:w16cid="http://schemas.microsoft.com/office/word/2016/wordml/cid" xmlns:w16="http://schemas.microsoft.com/office/word/2018/wordml" xmlns:w16sdtdh="http://schemas.microsoft.com/office/word/2020/wordml/sdtdatahash" xmlns:w16se="http://schemas.microsoft.com/office/word/2015/wordml/symex" mc:Ignorable="w14 w15 w16se w16cid w16 w16cex w16sdtdh">
   <w:docDefaults>
     <w:rPrDefault>
       <w:rPr>
@@ -2967,6 +3079,7 @@
   <w:style w:type="character" w:default="1" w:styleId="DefaultParagraphFont">
     <w:name w:val="Default Paragraph Font"/>
     <w:uiPriority w:val="1"/>
+    <w:semiHidden/>
     <w:unhideWhenUsed/>
   </w:style>
   <w:style w:type="table" w:default="1" w:styleId="TableNormal">

</xml_diff>

<commit_message>
Fixed: #751 Epic screen integration
</commit_message>
<xml_diff>
--- a/docs/integration/GemsTracker NL - EPD Scherm Integratie.docx
+++ b/docs/integration/GemsTracker NL - EPD Scherm Integratie.docx
@@ -1,6 +1,6 @@
 
 <file path=word/document.xml><?xml version="1.0" encoding="utf-8"?>
-<w:document xmlns:wpc="http://schemas.microsoft.com/office/word/2010/wordprocessingCanvas" xmlns:cx="http://schemas.microsoft.com/office/drawing/2014/chartex" xmlns:cx1="http://schemas.microsoft.com/office/drawing/2015/9/8/chartex" xmlns:cx2="http://schemas.microsoft.com/office/drawing/2015/10/21/chartex" xmlns:cx3="http://schemas.microsoft.com/office/drawing/2016/5/9/chartex" xmlns:cx4="http://schemas.microsoft.com/office/drawing/2016/5/10/chartex" xmlns:cx5="http://schemas.microsoft.com/office/drawing/2016/5/11/chartex" xmlns:cx6="http://schemas.microsoft.com/office/drawing/2016/5/12/chartex" xmlns:cx7="http://schemas.microsoft.com/office/drawing/2016/5/13/chartex" xmlns:cx8="http://schemas.microsoft.com/office/drawing/2016/5/14/chartex" xmlns:mc="http://schemas.openxmlformats.org/markup-compatibility/2006" xmlns:aink="http://schemas.microsoft.com/office/drawing/2016/ink" xmlns:am3d="http://schemas.microsoft.com/office/drawing/2017/model3d" xmlns:o="urn:schemas-microsoft-com:office:office" xmlns:r="http://schemas.openxmlformats.org/officeDocument/2006/relationships" xmlns:m="http://schemas.openxmlformats.org/officeDocument/2006/math" xmlns:v="urn:schemas-microsoft-com:vml" xmlns:wp14="http://schemas.microsoft.com/office/word/2010/wordprocessingDrawing" xmlns:wp="http://schemas.openxmlformats.org/drawingml/2006/wordprocessingDrawing" xmlns:w10="urn:schemas-microsoft-com:office:word" xmlns:w="http://schemas.openxmlformats.org/wordprocessingml/2006/main" xmlns:w14="http://schemas.microsoft.com/office/word/2010/wordml" xmlns:w15="http://schemas.microsoft.com/office/word/2012/wordml" xmlns:w16cex="http://schemas.microsoft.com/office/word/2018/wordml/cex" xmlns:w16cid="http://schemas.microsoft.com/office/word/2016/wordml/cid" xmlns:w16="http://schemas.microsoft.com/office/word/2018/wordml" xmlns:w16sdtdh="http://schemas.microsoft.com/office/word/2020/wordml/sdtdatahash" xmlns:w16se="http://schemas.microsoft.com/office/word/2015/wordml/symex" xmlns:wpg="http://schemas.microsoft.com/office/word/2010/wordprocessingGroup" xmlns:wpi="http://schemas.microsoft.com/office/word/2010/wordprocessingInk" xmlns:wne="http://schemas.microsoft.com/office/word/2006/wordml" xmlns:wps="http://schemas.microsoft.com/office/word/2010/wordprocessingShape" mc:Ignorable="w14 w15 w16se w16cid w16 w16cex w16sdtdh wp14">
+<w:document xmlns:wpc="http://schemas.microsoft.com/office/word/2010/wordprocessingCanvas" xmlns:cx="http://schemas.microsoft.com/office/drawing/2014/chartex" xmlns:cx1="http://schemas.microsoft.com/office/drawing/2015/9/8/chartex" xmlns:cx2="http://schemas.microsoft.com/office/drawing/2015/10/21/chartex" xmlns:cx3="http://schemas.microsoft.com/office/drawing/2016/5/9/chartex" xmlns:cx4="http://schemas.microsoft.com/office/drawing/2016/5/10/chartex" xmlns:cx5="http://schemas.microsoft.com/office/drawing/2016/5/11/chartex" xmlns:cx6="http://schemas.microsoft.com/office/drawing/2016/5/12/chartex" xmlns:cx7="http://schemas.microsoft.com/office/drawing/2016/5/13/chartex" xmlns:cx8="http://schemas.microsoft.com/office/drawing/2016/5/14/chartex" xmlns:mc="http://schemas.openxmlformats.org/markup-compatibility/2006" xmlns:aink="http://schemas.microsoft.com/office/drawing/2016/ink" xmlns:am3d="http://schemas.microsoft.com/office/drawing/2017/model3d" xmlns:o="urn:schemas-microsoft-com:office:office" xmlns:oel="http://schemas.microsoft.com/office/2019/extlst" xmlns:r="http://schemas.openxmlformats.org/officeDocument/2006/relationships" xmlns:m="http://schemas.openxmlformats.org/officeDocument/2006/math" xmlns:v="urn:schemas-microsoft-com:vml" xmlns:wp14="http://schemas.microsoft.com/office/word/2010/wordprocessingDrawing" xmlns:wp="http://schemas.openxmlformats.org/drawingml/2006/wordprocessingDrawing" xmlns:w10="urn:schemas-microsoft-com:office:word" xmlns:w="http://schemas.openxmlformats.org/wordprocessingml/2006/main" xmlns:w14="http://schemas.microsoft.com/office/word/2010/wordml" xmlns:w15="http://schemas.microsoft.com/office/word/2012/wordml" xmlns:w16cex="http://schemas.microsoft.com/office/word/2018/wordml/cex" xmlns:w16cid="http://schemas.microsoft.com/office/word/2016/wordml/cid" xmlns:w16="http://schemas.microsoft.com/office/word/2018/wordml" xmlns:w16sdtdh="http://schemas.microsoft.com/office/word/2020/wordml/sdtdatahash" xmlns:w16se="http://schemas.microsoft.com/office/word/2015/wordml/symex" xmlns:wpg="http://schemas.microsoft.com/office/word/2010/wordprocessingGroup" xmlns:wpi="http://schemas.microsoft.com/office/word/2010/wordprocessingInk" xmlns:wne="http://schemas.microsoft.com/office/word/2006/wordml" xmlns:wps="http://schemas.microsoft.com/office/word/2010/wordprocessingShape" mc:Ignorable="w14 w15 w16se w16cid w16 w16cex w16sdtdh wp14">
   <w:body>
     <w:p>
       <w:pPr>
@@ -39,6 +39,9 @@
       <w:r>
         <w:t xml:space="preserve">De EPD link </w:t>
       </w:r>
+      <w:r>
+        <w:t>voor HIX</w:t>
+      </w:r>
     </w:p>
     <w:p>
       <w:pPr>
@@ -50,13 +53,13 @@
     </w:p>
     <w:p>
       <w:r>
-        <w:t>De link voor het EP</w:t>
-      </w:r>
-      <w:r>
-        <w:t>D</w:t>
-      </w:r>
-      <w:r>
-        <w:t xml:space="preserve"> bestaat uit een aantal vaste en variabele onderdelen:</w:t>
+        <w:t xml:space="preserve">De link voor </w:t>
+      </w:r>
+      <w:r>
+        <w:t xml:space="preserve">integratie met HiX </w:t>
+      </w:r>
+      <w:r>
+        <w:t>bestaat uit een aantal vaste en variabele onderdelen:</w:t>
       </w:r>
     </w:p>
     <w:p>
@@ -431,13 +434,7 @@
               <w:t xml:space="preserve"> getoond moet worden.</w:t>
             </w:r>
             <w:r>
-              <w:t xml:space="preserve"> Ingesteld kan worden of een niet bestaande </w:t>
-            </w:r>
-            <w:r>
-              <w:t>patiënt</w:t>
-            </w:r>
-            <w:r>
-              <w:t xml:space="preserve"> gelijk aangemaakt moet worden of een foutmelding geeft.</w:t>
+              <w:t xml:space="preserve"> Ingesteld kan worden of een niet bestaande patiënt gelijk aangemaakt moet worden of een foutmelding geeft.</w:t>
             </w:r>
           </w:p>
         </w:tc>
@@ -797,7 +794,7 @@
         <w:t>Ook is het op deze manier mogelijk het type sleutel aan te passen en te zorgen dat die bijvoorbeeld 5 uur geldig is of juist maar 15 minuten</w:t>
       </w:r>
       <w:r>
-        <w:t>. Of waar een andere versleuteling van SHA2567 gebruikt wordt</w:t>
+        <w:t>. Of waar een andere versleuteling van SHA256 gebruikt wordt</w:t>
       </w:r>
       <w:r>
         <w:t>.</w:t>
@@ -1225,15 +1222,1045 @@
     </w:p>
     <w:p>
       <w:pPr>
-        <w:rPr>
-          <w:rFonts w:asciiTheme="majorHAnsi" w:eastAsiaTheme="majorEastAsia" w:hAnsiTheme="majorHAnsi" w:cstheme="majorBidi"/>
-          <w:color w:val="2E74B5" w:themeColor="accent1" w:themeShade="BF"/>
-          <w:sz w:val="32"/>
-          <w:szCs w:val="32"/>
-        </w:rPr>
+        <w:pStyle w:val="Heading1"/>
       </w:pPr>
       <w:r>
-        <w:br w:type="page"/>
+        <w:t xml:space="preserve">De EPD link voor </w:t>
+      </w:r>
+      <w:r>
+        <w:t>Epic</w:t>
+      </w:r>
+    </w:p>
+    <w:p>
+      <w:pPr>
+        <w:pStyle w:val="Heading2"/>
+      </w:pPr>
+      <w:r>
+        <w:t>De volledige URL</w:t>
+      </w:r>
+    </w:p>
+    <w:p>
+      <w:r>
+        <w:t xml:space="preserve">De link voor </w:t>
+      </w:r>
+      <w:r>
+        <w:t xml:space="preserve">het Epic </w:t>
+      </w:r>
+      <w:r>
+        <w:t>EPD bestaat uit een aantal vaste en variabele onderdelen</w:t>
+      </w:r>
+      <w:r>
+        <w:t>, waarvan een deel middels AES 256 (iv lengte is 16) versleutelt en ontsleutelt worden</w:t>
+      </w:r>
+      <w:r>
+        <w:t>:</w:t>
+      </w:r>
+    </w:p>
+    <w:p>
+      <w:pPr>
+        <w:ind w:left="708"/>
+        <w:rPr>
+          <w:b/>
+          <w:bCs/>
+        </w:rPr>
+      </w:pPr>
+      <w:r>
+        <w:rPr>
+          <w:b/>
+          <w:bCs/>
+        </w:rPr>
+        <w:lastRenderedPageBreak/>
+        <w:t>{siteurl}</w:t>
+      </w:r>
+      <w:r>
+        <w:t>/embed/login</w:t>
+      </w:r>
+      <w:r>
+        <w:t>?</w:t>
+      </w:r>
+      <w:r>
+        <w:t>epd</w:t>
+      </w:r>
+      <w:r>
+        <w:t>=</w:t>
+      </w:r>
+      <w:r>
+        <w:rPr>
+          <w:b/>
+          <w:bCs/>
+        </w:rPr>
+        <w:t>{systemUser}</w:t>
+      </w:r>
+      <w:r>
+        <w:rPr>
+          <w:b/>
+          <w:bCs/>
+        </w:rPr>
+        <w:br/>
+      </w:r>
+      <w:r>
+        <w:t>&amp;</w:t>
+      </w:r>
+      <w:r>
+        <w:t>org=</w:t>
+      </w:r>
+      <w:r>
+        <w:rPr>
+          <w:b/>
+          <w:bCs/>
+        </w:rPr>
+        <w:t>{organizationId}</w:t>
+      </w:r>
+      <w:r>
+        <w:t>&amp;</w:t>
+      </w:r>
+      <w:r>
+        <w:t xml:space="preserve"> </w:t>
+      </w:r>
+      <w:r>
+        <w:t>key=</w:t>
+      </w:r>
+      <w:r>
+        <w:rPr>
+          <w:b/>
+          <w:bCs/>
+        </w:rPr>
+        <w:t>{</w:t>
+      </w:r>
+      <w:r>
+        <w:t>us</w:t>
+      </w:r>
+      <w:r>
+        <w:t>r=</w:t>
+      </w:r>
+      <w:r>
+        <w:rPr>
+          <w:b/>
+          <w:bCs/>
+        </w:rPr>
+        <w:t>{epdUser}</w:t>
+      </w:r>
+      <w:r>
+        <w:t>&amp;pid=</w:t>
+      </w:r>
+      <w:r>
+        <w:rPr>
+          <w:b/>
+          <w:bCs/>
+        </w:rPr>
+        <w:t>{patientId}</w:t>
+      </w:r>
+      <w:r>
+        <w:t>&amp;</w:t>
+      </w:r>
+      <w:r>
+        <w:t>chk=</w:t>
+      </w:r>
+      <w:r>
+        <w:rPr>
+          <w:b/>
+          <w:bCs/>
+        </w:rPr>
+        <w:t>{</w:t>
+      </w:r>
+      <w:r>
+        <w:rPr>
+          <w:b/>
+          <w:bCs/>
+        </w:rPr>
+        <w:t>YYYYMMDDHH</w:t>
+      </w:r>
+      <w:r>
+        <w:rPr>
+          <w:b/>
+          <w:bCs/>
+        </w:rPr>
+        <w:t>}</w:t>
+      </w:r>
+      <w:r>
+        <w:rPr>
+          <w:b/>
+          <w:bCs/>
+        </w:rPr>
+        <w:t>}</w:t>
+      </w:r>
+    </w:p>
+    <w:tbl>
+      <w:tblPr>
+        <w:tblStyle w:val="TableGrid"/>
+        <w:tblW w:w="9209" w:type="dxa"/>
+        <w:tblLook w:val="04A0" w:firstRow="1" w:lastRow="0" w:firstColumn="1" w:lastColumn="0" w:noHBand="0" w:noVBand="1"/>
+      </w:tblPr>
+      <w:tblGrid>
+        <w:gridCol w:w="1764"/>
+        <w:gridCol w:w="3212"/>
+        <w:gridCol w:w="4233"/>
+      </w:tblGrid>
+      <w:tr>
+        <w:tc>
+          <w:tcPr>
+            <w:tcW w:w="1764" w:type="dxa"/>
+          </w:tcPr>
+          <w:p>
+            <w:pPr>
+              <w:rPr>
+                <w:b/>
+                <w:bCs/>
+              </w:rPr>
+            </w:pPr>
+            <w:r>
+              <w:rPr>
+                <w:b/>
+                <w:bCs/>
+              </w:rPr>
+              <w:t>Variabele</w:t>
+            </w:r>
+          </w:p>
+        </w:tc>
+        <w:tc>
+          <w:tcPr>
+            <w:tcW w:w="3447" w:type="dxa"/>
+          </w:tcPr>
+          <w:p>
+            <w:pPr>
+              <w:rPr>
+                <w:b/>
+                <w:bCs/>
+              </w:rPr>
+            </w:pPr>
+            <w:r>
+              <w:rPr>
+                <w:b/>
+                <w:bCs/>
+              </w:rPr>
+              <w:t>Omschrijving</w:t>
+            </w:r>
+          </w:p>
+        </w:tc>
+        <w:tc>
+          <w:tcPr>
+            <w:tcW w:w="3998" w:type="dxa"/>
+          </w:tcPr>
+          <w:p>
+            <w:pPr>
+              <w:rPr>
+                <w:b/>
+                <w:bCs/>
+              </w:rPr>
+            </w:pPr>
+            <w:r>
+              <w:rPr>
+                <w:b/>
+                <w:bCs/>
+              </w:rPr>
+              <w:t>Voorbeeld</w:t>
+            </w:r>
+          </w:p>
+        </w:tc>
+      </w:tr>
+      <w:tr>
+        <w:tc>
+          <w:tcPr>
+            <w:tcW w:w="1764" w:type="dxa"/>
+          </w:tcPr>
+          <w:p>
+            <w:pPr>
+              <w:rPr>
+                <w:b/>
+                <w:bCs/>
+              </w:rPr>
+            </w:pPr>
+            <w:r>
+              <w:rPr>
+                <w:b/>
+                <w:bCs/>
+              </w:rPr>
+              <w:t>{siteurl}</w:t>
+            </w:r>
+          </w:p>
+        </w:tc>
+        <w:tc>
+          <w:tcPr>
+            <w:tcW w:w="3447" w:type="dxa"/>
+          </w:tcPr>
+          <w:p>
+            <w:r>
+              <w:t>De url van de GemsTracker site.</w:t>
+            </w:r>
+          </w:p>
+        </w:tc>
+        <w:tc>
+          <w:tcPr>
+            <w:tcW w:w="3998" w:type="dxa"/>
+          </w:tcPr>
+          <w:p>
+            <w:hyperlink r:id="rId9" w:history="1">
+              <w:r>
+                <w:rPr>
+                  <w:rStyle w:val="Hyperlink"/>
+                </w:rPr>
+                <w:t>https://</w:t>
+              </w:r>
+              <w:r>
+                <w:rPr>
+                  <w:rStyle w:val="Hyperlink"/>
+                </w:rPr>
+                <w:t>register</w:t>
+              </w:r>
+              <w:r>
+                <w:rPr>
+                  <w:rStyle w:val="Hyperlink"/>
+                </w:rPr>
+                <w:t>.</w:t>
+              </w:r>
+              <w:r>
+                <w:rPr>
+                  <w:rStyle w:val="Hyperlink"/>
+                </w:rPr>
+                <w:t>cpregsiter</w:t>
+              </w:r>
+              <w:r>
+                <w:rPr>
+                  <w:rStyle w:val="Hyperlink"/>
+                </w:rPr>
+                <w:t>.nl/schisis</w:t>
+              </w:r>
+            </w:hyperlink>
+          </w:p>
+        </w:tc>
+      </w:tr>
+      <w:tr>
+        <w:tc>
+          <w:tcPr>
+            <w:tcW w:w="1764" w:type="dxa"/>
+          </w:tcPr>
+          <w:p>
+            <w:pPr>
+              <w:rPr>
+                <w:b/>
+                <w:bCs/>
+              </w:rPr>
+            </w:pPr>
+            <w:r>
+              <w:rPr>
+                <w:b/>
+                <w:bCs/>
+              </w:rPr>
+              <w:t>{systemUser}</w:t>
+            </w:r>
+          </w:p>
+        </w:tc>
+        <w:tc>
+          <w:tcPr>
+            <w:tcW w:w="3447" w:type="dxa"/>
+          </w:tcPr>
+          <w:p>
+            <w:r>
+              <w:t xml:space="preserve">Een “Embedded EPD Login account” Systeem gebruiker in GT. </w:t>
+            </w:r>
+          </w:p>
+        </w:tc>
+        <w:tc>
+          <w:tcPr>
+            <w:tcW w:w="3998" w:type="dxa"/>
+          </w:tcPr>
+          <w:p>
+            <w:r>
+              <w:t>EpicUMCG</w:t>
+            </w:r>
+          </w:p>
+        </w:tc>
+      </w:tr>
+      <w:tr>
+        <w:tc>
+          <w:tcPr>
+            <w:tcW w:w="1764" w:type="dxa"/>
+          </w:tcPr>
+          <w:p>
+            <w:pPr>
+              <w:rPr>
+                <w:b/>
+                <w:bCs/>
+              </w:rPr>
+            </w:pPr>
+            <w:r>
+              <w:rPr>
+                <w:b/>
+                <w:bCs/>
+              </w:rPr>
+              <w:t>{organizationId}</w:t>
+            </w:r>
+          </w:p>
+        </w:tc>
+        <w:tc>
+          <w:tcPr>
+            <w:tcW w:w="3447" w:type="dxa"/>
+          </w:tcPr>
+          <w:p>
+            <w:r>
+              <w:t>De organisatie waar de patiënt onder valt.</w:t>
+            </w:r>
+          </w:p>
+          <w:p>
+            <w:r>
+              <w:t>Dit is met name van belang bij multi-organisatie installaties.</w:t>
+            </w:r>
+          </w:p>
+        </w:tc>
+        <w:tc>
+          <w:tcPr>
+            <w:tcW w:w="3998" w:type="dxa"/>
+          </w:tcPr>
+          <w:p>
+            <w:pPr>
+              <w:tabs>
+                <w:tab w:val="left" w:pos="850"/>
+              </w:tabs>
+            </w:pPr>
+            <w:r>
+              <w:t xml:space="preserve">72 </w:t>
+            </w:r>
+          </w:p>
+          <w:p>
+            <w:r>
+              <w:t>Of bijvoorbeeld “</w:t>
+            </w:r>
+            <w:r>
+              <w:t>umcg</w:t>
+            </w:r>
+            <w:r>
+              <w:t>” of een zorginstelling identificatiecode mits deze ingevoerd zijn onder de organisatie in GT.</w:t>
+            </w:r>
+          </w:p>
+        </w:tc>
+      </w:tr>
+      <w:tr>
+        <w:tc>
+          <w:tcPr>
+            <w:tcW w:w="1764" w:type="dxa"/>
+          </w:tcPr>
+          <w:p>
+            <w:pPr>
+              <w:rPr>
+                <w:b/>
+                <w:bCs/>
+              </w:rPr>
+            </w:pPr>
+            <w:r>
+              <w:rPr>
+                <w:b/>
+                <w:bCs/>
+              </w:rPr>
+              <w:t>{key}</w:t>
+            </w:r>
+          </w:p>
+        </w:tc>
+        <w:tc>
+          <w:tcPr>
+            <w:tcW w:w="3447" w:type="dxa"/>
+          </w:tcPr>
+          <w:p>
+            <w:r>
+              <w:t xml:space="preserve">Versleutelde data met </w:t>
+            </w:r>
+            <w:r>
+              <w:t xml:space="preserve">een tijd-afhankelijke </w:t>
+            </w:r>
+            <w:r>
+              <w:t>gedeelte zodat een url niet hergebruikt kan worden</w:t>
+            </w:r>
+            <w:r>
+              <w:t>.</w:t>
+            </w:r>
+          </w:p>
+          <w:p/>
+          <w:p>
+            <w:r>
+              <w:t xml:space="preserve">Deze code </w:t>
+            </w:r>
+            <w:r>
+              <w:t>wordt versle</w:t>
+            </w:r>
+            <w:r>
+              <w:t>u</w:t>
+            </w:r>
+            <w:r>
+              <w:t xml:space="preserve">teld </w:t>
+            </w:r>
+            <w:r>
+              <w:t xml:space="preserve">met het AES256 algoritme (met de IV waarde 16) </w:t>
+            </w:r>
+            <w:r>
+              <w:rPr>
+                <w:i/>
+                <w:iCs/>
+              </w:rPr>
+              <w:t>geheime sleutel</w:t>
+            </w:r>
+            <w:r>
+              <w:t xml:space="preserve"> als encryptie sleutel</w:t>
+            </w:r>
+            <w:r>
+              <w:t>.</w:t>
+            </w:r>
+          </w:p>
+          <w:p/>
+          <w:p>
+            <w:r>
+              <w:t xml:space="preserve">De input string voor encryptie bestaat uit 1 of meerdere sub-query strings voor de waardes usr, pid en chk, waarbij usr en pid eventueel los van de key gespecificeerd kunnen worden. </w:t>
+            </w:r>
+          </w:p>
+        </w:tc>
+        <w:tc>
+          <w:tcPr>
+            <w:tcW w:w="3998" w:type="dxa"/>
+          </w:tcPr>
+          <w:p>
+            <w:r>
+              <w:t>KCMjF4tDVUI%2Fh%2BUz2LJkTD2sZ8bP</w:t>
+            </w:r>
+          </w:p>
+          <w:p>
+            <w:r>
+              <w:t>d6raCN83p0ltOyk%3D</w:t>
+            </w:r>
+          </w:p>
+          <w:p/>
+          <w:p>
+            <w:r>
+              <w:t>Ontsleutelde waarde:</w:t>
+            </w:r>
+          </w:p>
+          <w:p/>
+          <w:p>
+            <w:pPr>
+              <w:rPr>
+                <w:lang w:val="en-US"/>
+              </w:rPr>
+            </w:pPr>
+            <w:r>
+              <w:rPr>
+                <w:lang w:val="en-US"/>
+              </w:rPr>
+              <w:t>u</w:t>
+            </w:r>
+            <w:r>
+              <w:rPr>
+                <w:lang w:val="en-US"/>
+              </w:rPr>
+              <w:t xml:space="preserve">sr= </w:t>
+            </w:r>
+            <w:r>
+              <w:rPr>
+                <w:lang w:val="en-US"/>
+              </w:rPr>
+              <w:t>m.de.jong</w:t>
+            </w:r>
+            <w:r>
+              <w:rPr>
+                <w:lang w:val="en-US"/>
+              </w:rPr>
+              <w:t>&amp;pi</w:t>
+            </w:r>
+            <w:r>
+              <w:rPr>
+                <w:lang w:val="en-US"/>
+              </w:rPr>
+              <w:t>d=</w:t>
+            </w:r>
+            <w:r>
+              <w:rPr>
+                <w:lang w:val="en-US"/>
+              </w:rPr>
+              <w:t>12345678</w:t>
+            </w:r>
+            <w:r>
+              <w:rPr>
+                <w:lang w:val="en-US"/>
+              </w:rPr>
+              <w:t>&amp;ch</w:t>
+            </w:r>
+            <w:r>
+              <w:rPr>
+                <w:lang w:val="en-US"/>
+              </w:rPr>
+              <w:t>k=</w:t>
+            </w:r>
+            <w:r>
+              <w:rPr>
+                <w:lang w:val="en-US"/>
+              </w:rPr>
+              <w:t>2019101217</w:t>
+            </w:r>
+          </w:p>
+        </w:tc>
+      </w:tr>
+      <w:tr>
+        <w:tc>
+          <w:tcPr>
+            <w:tcW w:w="1764" w:type="dxa"/>
+          </w:tcPr>
+          <w:p>
+            <w:pPr>
+              <w:rPr>
+                <w:b/>
+                <w:bCs/>
+              </w:rPr>
+            </w:pPr>
+            <w:r>
+              <w:rPr>
+                <w:b/>
+                <w:bCs/>
+              </w:rPr>
+              <w:t>{epdUser}</w:t>
+            </w:r>
+          </w:p>
+        </w:tc>
+        <w:tc>
+          <w:tcPr>
+            <w:tcW w:w="3447" w:type="dxa"/>
+          </w:tcPr>
+          <w:p>
+            <w:r>
+              <w:t xml:space="preserve">De gebruikersnaam van degene die ingelogd is in het EPD. </w:t>
+            </w:r>
+          </w:p>
+          <w:p>
+            <w:r>
+              <w:t>Er kan ingesteld worden wat er moet gebeuren als de gebruiker niet bekend is.</w:t>
+            </w:r>
+          </w:p>
+          <w:p>
+            <w:r>
+              <w:t>Kan versleuteld aangeleverd worden of als zelfstandige parameter.</w:t>
+            </w:r>
+          </w:p>
+        </w:tc>
+        <w:tc>
+          <w:tcPr>
+            <w:tcW w:w="3998" w:type="dxa"/>
+          </w:tcPr>
+          <w:p>
+            <w:r>
+              <w:t>m.de.jong</w:t>
+            </w:r>
+          </w:p>
+        </w:tc>
+      </w:tr>
+      <w:tr>
+        <w:tc>
+          <w:tcPr>
+            <w:tcW w:w="1764" w:type="dxa"/>
+          </w:tcPr>
+          <w:p>
+            <w:pPr>
+              <w:rPr>
+                <w:b/>
+                <w:bCs/>
+              </w:rPr>
+            </w:pPr>
+            <w:r>
+              <w:rPr>
+                <w:b/>
+                <w:bCs/>
+              </w:rPr>
+              <w:t>{patientId}</w:t>
+            </w:r>
+          </w:p>
+        </w:tc>
+        <w:tc>
+          <w:tcPr>
+            <w:tcW w:w="3447" w:type="dxa"/>
+          </w:tcPr>
+          <w:p>
+            <w:r>
+              <w:t>Het patiëntnummer dat getoond moet worden. Ingesteld kan worden of een niet bestaande patiënt gelijk aangemaakt moet worden of een foutmelding geeft.</w:t>
+            </w:r>
+            <w:r>
+              <w:br/>
+            </w:r>
+            <w:r>
+              <w:t>Kan versleuteld aangeleverd worden of als zelfstandige parameter.</w:t>
+            </w:r>
+          </w:p>
+        </w:tc>
+        <w:tc>
+          <w:tcPr>
+            <w:tcW w:w="3998" w:type="dxa"/>
+          </w:tcPr>
+          <w:p>
+            <w:r>
+              <w:t>12345678</w:t>
+            </w:r>
+          </w:p>
+        </w:tc>
+      </w:tr>
+      <w:tr>
+        <w:tc>
+          <w:tcPr>
+            <w:tcW w:w="1764" w:type="dxa"/>
+          </w:tcPr>
+          <w:p>
+            <w:pPr>
+              <w:rPr>
+                <w:b/>
+                <w:bCs/>
+              </w:rPr>
+            </w:pPr>
+            <w:r>
+              <w:rPr>
+                <w:b/>
+                <w:bCs/>
+              </w:rPr>
+              <w:t>chk</w:t>
+            </w:r>
+          </w:p>
+        </w:tc>
+        <w:tc>
+          <w:tcPr>
+            <w:tcW w:w="3447" w:type="dxa"/>
+          </w:tcPr>
+          <w:p>
+            <w:r>
+              <w:t>Een datum tijd waarde zoals hieronder opgegeven, om te zorgen dat de juist url telkens anders is.</w:t>
+            </w:r>
+          </w:p>
+        </w:tc>
+        <w:tc>
+          <w:tcPr>
+            <w:tcW w:w="3998" w:type="dxa"/>
+          </w:tcPr>
+          <w:p>
+            <w:r>
+              <w:t>2019101217</w:t>
+            </w:r>
+          </w:p>
+        </w:tc>
+      </w:tr>
+      <w:tr>
+        <w:tc>
+          <w:tcPr>
+            <w:tcW w:w="1764" w:type="dxa"/>
+          </w:tcPr>
+          <w:p>
+            <w:pPr>
+              <w:rPr>
+                <w:b/>
+                <w:bCs/>
+              </w:rPr>
+            </w:pPr>
+            <w:r>
+              <w:rPr>
+                <w:b/>
+                <w:bCs/>
+              </w:rPr>
+              <w:t>{YYYYMMDDHH}</w:t>
+            </w:r>
+          </w:p>
+        </w:tc>
+        <w:tc>
+          <w:tcPr>
+            <w:tcW w:w="3447" w:type="dxa"/>
+          </w:tcPr>
+          <w:p>
+            <w:r>
+              <w:t>Jaar-maand-dag-uur notatie</w:t>
+            </w:r>
+            <w:r>
+              <w:t xml:space="preserve">. </w:t>
+            </w:r>
+          </w:p>
+        </w:tc>
+        <w:tc>
+          <w:tcPr>
+            <w:tcW w:w="3998" w:type="dxa"/>
+          </w:tcPr>
+          <w:p>
+            <w:pPr>
+              <w:tabs>
+                <w:tab w:val="center" w:pos="2008"/>
+              </w:tabs>
+            </w:pPr>
+            <w:r>
+              <w:t>2019101217</w:t>
+            </w:r>
+            <w:r>
+              <w:tab/>
+            </w:r>
+          </w:p>
+        </w:tc>
+      </w:tr>
+    </w:tbl>
+    <w:p>
+      <w:pPr>
+        <w:spacing w:before="120"/>
+      </w:pPr>
+      <w:r>
+        <w:lastRenderedPageBreak/>
+        <w:t>De volgorde van de variabelen is niet van belang. Ook mag een POST statement gebruikt worden in plaats van het bovenstaande GET voorbeeld.</w:t>
+      </w:r>
+    </w:p>
+    <w:p>
+      <w:pPr>
+        <w:spacing w:before="120"/>
+      </w:pPr>
+      <w:r>
+        <w:t>De tijdcode zorgt ervoor dat deze maximaal een uur geldig is. In de praktijk ongeveer drie uur omdat GT ook de codes van een uur eerder en een uur later accepteert, voor het geval de tijd op de systemen niet synchroon loopt.</w:t>
+      </w:r>
+    </w:p>
+    <w:p>
+      <w:pPr>
+        <w:spacing w:before="120"/>
+      </w:pPr>
+    </w:p>
+    <w:p>
+      <w:pPr>
+        <w:pStyle w:val="Heading2"/>
+      </w:pPr>
+      <w:r>
+        <w:t>Verkorte URL’s</w:t>
+      </w:r>
+    </w:p>
+    <w:p>
+      <w:r>
+        <w:t xml:space="preserve">Om de link korter te houden en de naam van de </w:t>
+      </w:r>
+      <w:r>
+        <w:rPr>
+          <w:b/>
+          <w:bCs/>
+        </w:rPr>
+        <w:t>{systemUser}</w:t>
+      </w:r>
+      <w:r>
+        <w:t xml:space="preserve"> en het </w:t>
+      </w:r>
+      <w:r>
+        <w:rPr>
+          <w:b/>
+          <w:bCs/>
+        </w:rPr>
+        <w:t>{organizationId}</w:t>
+      </w:r>
+      <w:r>
+        <w:t xml:space="preserve"> verborgen te houden is het mogelijk om project-specifiek een verkorte notatie te gebruiken. Bijvoorbeeld:</w:t>
+      </w:r>
+    </w:p>
+    <w:p>
+      <w:pPr>
+        <w:ind w:left="708"/>
+        <w:rPr>
+          <w:b/>
+          <w:bCs/>
+        </w:rPr>
+      </w:pPr>
+      <w:r>
+        <w:rPr>
+          <w:b/>
+          <w:bCs/>
+        </w:rPr>
+        <w:t>{siteurl}</w:t>
+      </w:r>
+      <w:r>
+        <w:t>/embed/</w:t>
+      </w:r>
+      <w:r>
+        <w:t>umcg</w:t>
+      </w:r>
+      <w:r>
+        <w:t>?</w:t>
+      </w:r>
+      <w:r>
+        <w:t xml:space="preserve"> </w:t>
+      </w:r>
+      <w:r>
+        <w:t>&amp;</w:t>
+      </w:r>
+      <w:r>
+        <w:t>key</w:t>
+      </w:r>
+      <w:r>
+        <w:t>=</w:t>
+      </w:r>
+      <w:r>
+        <w:rPr>
+          <w:b/>
+          <w:bCs/>
+        </w:rPr>
+        <w:t>{</w:t>
+      </w:r>
+      <w:r>
+        <w:t>us</w:t>
+      </w:r>
+      <w:r>
+        <w:t>r=</w:t>
+      </w:r>
+      <w:r>
+        <w:rPr>
+          <w:b/>
+          <w:bCs/>
+        </w:rPr>
+        <w:t>{epdUser}</w:t>
+      </w:r>
+      <w:r>
+        <w:t>&amp;pid=</w:t>
+      </w:r>
+      <w:r>
+        <w:rPr>
+          <w:b/>
+          <w:bCs/>
+        </w:rPr>
+        <w:t>{patientId}</w:t>
+      </w:r>
+      <w:r>
+        <w:rPr>
+          <w:b/>
+          <w:bCs/>
+        </w:rPr>
+        <w:t>&amp;chk=</w:t>
+      </w:r>
+      <w:r>
+        <w:rPr>
+          <w:b/>
+          <w:bCs/>
+        </w:rPr>
+        <w:t>{</w:t>
+      </w:r>
+      <w:r>
+        <w:rPr>
+          <w:b/>
+          <w:bCs/>
+        </w:rPr>
+        <w:t>{</w:t>
+      </w:r>
+      <w:r>
+        <w:rPr>
+          <w:b/>
+          <w:bCs/>
+        </w:rPr>
+        <w:t>YYYYMMDDHH</w:t>
+      </w:r>
+      <w:r>
+        <w:rPr>
+          <w:b/>
+          <w:bCs/>
+        </w:rPr>
+        <w:t>}</w:t>
+      </w:r>
+      <w:r>
+        <w:rPr>
+          <w:b/>
+          <w:bCs/>
+        </w:rPr>
+        <w:t>}</w:t>
+      </w:r>
+    </w:p>
+    <w:p>
+      <w:r>
+        <w:t>Hiervoor</w:t>
+      </w:r>
+      <w:r>
+        <w:t xml:space="preserve"> moet wel een kleine aanpassing uitgevoerd worden in GemsTracker, maar dat is weinig werk. </w:t>
+      </w:r>
+    </w:p>
+    <w:p>
+      <w:r>
+        <w:t>Ook is het op deze manier mogelijk het type sleutel aan te passen en te zorgen dat die bijvoorbeeld 5 uur geldig is of juist maar 15 minuten. Of waar een andere versleuteling van SHA2567 gebruikt wordt.</w:t>
+      </w:r>
+    </w:p>
+    <w:p/>
+    <w:p>
+      <w:pPr>
+        <w:pStyle w:val="Heading2"/>
+      </w:pPr>
+      <w:r>
+        <w:t xml:space="preserve">Een </w:t>
+      </w:r>
+      <w:r>
+        <w:t>Epic</w:t>
+      </w:r>
+      <w:r>
+        <w:t xml:space="preserve"> implementatie voorbeeld</w:t>
+      </w:r>
+    </w:p>
+    <w:p>
+      <w:r>
+        <w:t>Dit is wat we nu hebben gemaakt in Epic POC omgeving:</w:t>
+      </w:r>
+    </w:p>
+    <w:p>
+      <w:pPr>
+        <w:rPr>
+          <w:rFonts w:ascii="Courier New" w:hAnsi="Courier New" w:cs="Courier New"/>
+          <w:sz w:val="24"/>
+          <w:szCs w:val="24"/>
+          <w:lang w:val="en-US"/>
+        </w:rPr>
+      </w:pPr>
+      <w:r>
+        <w:rPr>
+          <w:noProof/>
+        </w:rPr>
+        <w:drawing>
+          <wp:inline distT="0" distB="0" distL="0" distR="0" wp14:anchorId="3E33C491" wp14:editId="17DACC54">
+            <wp:extent cx="5760720" cy="3683635"/>
+            <wp:effectExtent l="0" t="0" r="0" b="0"/>
+            <wp:docPr id="2" name="Picture 2" descr="Graphical user interface, application, table&#10;&#10;Description automatically generated"/>
+            <wp:cNvGraphicFramePr>
+              <a:graphicFrameLocks xmlns:a="http://schemas.openxmlformats.org/drawingml/2006/main" noChangeAspect="1"/>
+            </wp:cNvGraphicFramePr>
+            <a:graphic xmlns:a="http://schemas.openxmlformats.org/drawingml/2006/main">
+              <a:graphicData uri="http://schemas.openxmlformats.org/drawingml/2006/picture">
+                <pic:pic xmlns:pic="http://schemas.openxmlformats.org/drawingml/2006/picture">
+                  <pic:nvPicPr>
+                    <pic:cNvPr id="2" name="Picture 2" descr="Graphical user interface, application, table&#10;&#10;Description automatically generated"/>
+                    <pic:cNvPicPr>
+                      <a:picLocks noChangeAspect="1" noChangeArrowheads="1"/>
+                    </pic:cNvPicPr>
+                  </pic:nvPicPr>
+                  <pic:blipFill>
+                    <a:blip r:embed="rId10" r:link="rId11">
+                      <a:extLst>
+                        <a:ext uri="{28A0092B-C50C-407E-A947-70E740481C1C}">
+                          <a14:useLocalDpi xmlns:a14="http://schemas.microsoft.com/office/drawing/2010/main" val="0"/>
+                        </a:ext>
+                      </a:extLst>
+                    </a:blip>
+                    <a:srcRect/>
+                    <a:stretch>
+                      <a:fillRect/>
+                    </a:stretch>
+                  </pic:blipFill>
+                  <pic:spPr bwMode="auto">
+                    <a:xfrm>
+                      <a:off x="0" y="0"/>
+                      <a:ext cx="5760720" cy="3683635"/>
+                    </a:xfrm>
+                    <a:prstGeom prst="rect">
+                      <a:avLst/>
+                    </a:prstGeom>
+                    <a:noFill/>
+                    <a:ln>
+                      <a:noFill/>
+                    </a:ln>
+                  </pic:spPr>
+                </pic:pic>
+              </a:graphicData>
+            </a:graphic>
+          </wp:inline>
+        </w:drawing>
+      </w:r>
+    </w:p>
+    <w:p>
+      <w:r>
+        <w:lastRenderedPageBreak/>
+        <w:t xml:space="preserve">(De schrijver van dit stuk heeft zelf geen toegang tot </w:t>
+      </w:r>
+      <w:r>
+        <w:t>Epic</w:t>
+      </w:r>
+      <w:r>
+        <w:t>, dus sorry: ik weet niet waar het ingesteld wordt en heb geen screenshot.)</w:t>
       </w:r>
     </w:p>
     <w:p>
@@ -1241,8 +2268,10 @@
         <w:pStyle w:val="Heading1"/>
       </w:pPr>
       <w:r>
-        <w:lastRenderedPageBreak/>
         <w:t>Instellingen in GemsTracker</w:t>
+      </w:r>
+      <w:r>
+        <w:t xml:space="preserve"> voor alle EPD’s</w:t>
       </w:r>
     </w:p>
     <w:p>
@@ -1286,7 +2315,7 @@
                     </pic:cNvPicPr>
                   </pic:nvPicPr>
                   <pic:blipFill>
-                    <a:blip r:embed="rId9">
+                    <a:blip r:embed="rId12">
                       <a:extLst>
                         <a:ext uri="{28A0092B-C50C-407E-A947-70E740481C1C}">
                           <a14:useLocalDpi xmlns:a14="http://schemas.microsoft.com/office/drawing/2010/main" val="0"/>
@@ -1423,7 +2452,7 @@
                     </pic:cNvPicPr>
                   </pic:nvPicPr>
                   <pic:blipFill>
-                    <a:blip r:embed="rId10" cstate="print">
+                    <a:blip r:embed="rId13" cstate="print">
                       <a:extLst>
                         <a:ext uri="{28A0092B-C50C-407E-A947-70E740481C1C}">
                           <a14:useLocalDpi xmlns:a14="http://schemas.microsoft.com/office/drawing/2010/main" val="0"/>
@@ -1490,13 +2519,7 @@
     <w:p>
       <w:r>
         <w:lastRenderedPageBreak/>
-        <w:t xml:space="preserve">Normaal gesproken is </w:t>
-      </w:r>
-      <w:r>
-        <w:t xml:space="preserve">“Database opslag” </w:t>
-      </w:r>
-      <w:r>
-        <w:t xml:space="preserve">de enige optie </w:t>
+        <w:t xml:space="preserve">Normaal gesproken is “Database opslag” de enige optie </w:t>
       </w:r>
       <w:r>
         <w:t>b</w:t>
@@ -1952,7 +2975,7 @@
                     </pic:cNvPicPr>
                   </pic:nvPicPr>
                   <pic:blipFill>
-                    <a:blip r:embed="rId11">
+                    <a:blip r:embed="rId14">
                       <a:extLst>
                         <a:ext uri="{28A0092B-C50C-407E-A947-70E740481C1C}">
                           <a14:useLocalDpi xmlns:a14="http://schemas.microsoft.com/office/drawing/2010/main" val="0"/>
@@ -2014,8 +3037,8 @@
       </w:r>
     </w:p>
     <w:sectPr>
-      <w:headerReference w:type="default" r:id="rId12"/>
-      <w:footerReference w:type="default" r:id="rId13"/>
+      <w:headerReference w:type="default" r:id="rId15"/>
+      <w:footerReference w:type="default" r:id="rId16"/>
       <w:pgSz w:w="11906" w:h="16838"/>
       <w:pgMar w:top="1417" w:right="1417" w:bottom="1417" w:left="1417" w:header="708" w:footer="708" w:gutter="0"/>
       <w:cols w:space="708"/>
@@ -2026,7 +3049,7 @@
 </file>
 
 <file path=word/endnotes.xml><?xml version="1.0" encoding="utf-8"?>
-<w:endnotes xmlns:wpc="http://schemas.microsoft.com/office/word/2010/wordprocessingCanvas" xmlns:cx="http://schemas.microsoft.com/office/drawing/2014/chartex" xmlns:cx1="http://schemas.microsoft.com/office/drawing/2015/9/8/chartex" xmlns:cx2="http://schemas.microsoft.com/office/drawing/2015/10/21/chartex" xmlns:cx3="http://schemas.microsoft.com/office/drawing/2016/5/9/chartex" xmlns:cx4="http://schemas.microsoft.com/office/drawing/2016/5/10/chartex" xmlns:cx5="http://schemas.microsoft.com/office/drawing/2016/5/11/chartex" xmlns:cx6="http://schemas.microsoft.com/office/drawing/2016/5/12/chartex" xmlns:cx7="http://schemas.microsoft.com/office/drawing/2016/5/13/chartex" xmlns:cx8="http://schemas.microsoft.com/office/drawing/2016/5/14/chartex" xmlns:mc="http://schemas.openxmlformats.org/markup-compatibility/2006" xmlns:aink="http://schemas.microsoft.com/office/drawing/2016/ink" xmlns:am3d="http://schemas.microsoft.com/office/drawing/2017/model3d" xmlns:o="urn:schemas-microsoft-com:office:office" xmlns:r="http://schemas.openxmlformats.org/officeDocument/2006/relationships" xmlns:m="http://schemas.openxmlformats.org/officeDocument/2006/math" xmlns:v="urn:schemas-microsoft-com:vml" xmlns:wp14="http://schemas.microsoft.com/office/word/2010/wordprocessingDrawing" xmlns:wp="http://schemas.openxmlformats.org/drawingml/2006/wordprocessingDrawing" xmlns:w10="urn:schemas-microsoft-com:office:word" xmlns:w="http://schemas.openxmlformats.org/wordprocessingml/2006/main" xmlns:w14="http://schemas.microsoft.com/office/word/2010/wordml" xmlns:w15="http://schemas.microsoft.com/office/word/2012/wordml" xmlns:w16cex="http://schemas.microsoft.com/office/word/2018/wordml/cex" xmlns:w16cid="http://schemas.microsoft.com/office/word/2016/wordml/cid" xmlns:w16="http://schemas.microsoft.com/office/word/2018/wordml" xmlns:w16sdtdh="http://schemas.microsoft.com/office/word/2020/wordml/sdtdatahash" xmlns:w16se="http://schemas.microsoft.com/office/word/2015/wordml/symex" xmlns:wpg="http://schemas.microsoft.com/office/word/2010/wordprocessingGroup" xmlns:wpi="http://schemas.microsoft.com/office/word/2010/wordprocessingInk" xmlns:wne="http://schemas.microsoft.com/office/word/2006/wordml" xmlns:wps="http://schemas.microsoft.com/office/word/2010/wordprocessingShape" mc:Ignorable="w14 w15 w16se w16cid w16 w16cex w16sdtdh wp14">
+<w:endnotes xmlns:wpc="http://schemas.microsoft.com/office/word/2010/wordprocessingCanvas" xmlns:cx="http://schemas.microsoft.com/office/drawing/2014/chartex" xmlns:cx1="http://schemas.microsoft.com/office/drawing/2015/9/8/chartex" xmlns:cx2="http://schemas.microsoft.com/office/drawing/2015/10/21/chartex" xmlns:cx3="http://schemas.microsoft.com/office/drawing/2016/5/9/chartex" xmlns:cx4="http://schemas.microsoft.com/office/drawing/2016/5/10/chartex" xmlns:cx5="http://schemas.microsoft.com/office/drawing/2016/5/11/chartex" xmlns:cx6="http://schemas.microsoft.com/office/drawing/2016/5/12/chartex" xmlns:cx7="http://schemas.microsoft.com/office/drawing/2016/5/13/chartex" xmlns:cx8="http://schemas.microsoft.com/office/drawing/2016/5/14/chartex" xmlns:mc="http://schemas.openxmlformats.org/markup-compatibility/2006" xmlns:aink="http://schemas.microsoft.com/office/drawing/2016/ink" xmlns:am3d="http://schemas.microsoft.com/office/drawing/2017/model3d" xmlns:o="urn:schemas-microsoft-com:office:office" xmlns:oel="http://schemas.microsoft.com/office/2019/extlst" xmlns:r="http://schemas.openxmlformats.org/officeDocument/2006/relationships" xmlns:m="http://schemas.openxmlformats.org/officeDocument/2006/math" xmlns:v="urn:schemas-microsoft-com:vml" xmlns:wp14="http://schemas.microsoft.com/office/word/2010/wordprocessingDrawing" xmlns:wp="http://schemas.openxmlformats.org/drawingml/2006/wordprocessingDrawing" xmlns:w10="urn:schemas-microsoft-com:office:word" xmlns:w="http://schemas.openxmlformats.org/wordprocessingml/2006/main" xmlns:w14="http://schemas.microsoft.com/office/word/2010/wordml" xmlns:w15="http://schemas.microsoft.com/office/word/2012/wordml" xmlns:w16cex="http://schemas.microsoft.com/office/word/2018/wordml/cex" xmlns:w16cid="http://schemas.microsoft.com/office/word/2016/wordml/cid" xmlns:w16="http://schemas.microsoft.com/office/word/2018/wordml" xmlns:w16sdtdh="http://schemas.microsoft.com/office/word/2020/wordml/sdtdatahash" xmlns:w16se="http://schemas.microsoft.com/office/word/2015/wordml/symex" xmlns:wpg="http://schemas.microsoft.com/office/word/2010/wordprocessingGroup" xmlns:wpi="http://schemas.microsoft.com/office/word/2010/wordprocessingInk" xmlns:wne="http://schemas.microsoft.com/office/word/2006/wordml" xmlns:wps="http://schemas.microsoft.com/office/word/2010/wordprocessingShape" mc:Ignorable="w14 w15 w16se w16cid w16 w16cex w16sdtdh wp14">
   <w:endnote w:type="separator" w:id="-1">
     <w:p>
       <w:pPr>
@@ -2051,7 +3074,7 @@
 </file>
 
 <file path=word/footer1.xml><?xml version="1.0" encoding="utf-8"?>
-<w:ftr xmlns:wpc="http://schemas.microsoft.com/office/word/2010/wordprocessingCanvas" xmlns:cx="http://schemas.microsoft.com/office/drawing/2014/chartex" xmlns:cx1="http://schemas.microsoft.com/office/drawing/2015/9/8/chartex" xmlns:cx2="http://schemas.microsoft.com/office/drawing/2015/10/21/chartex" xmlns:cx3="http://schemas.microsoft.com/office/drawing/2016/5/9/chartex" xmlns:cx4="http://schemas.microsoft.com/office/drawing/2016/5/10/chartex" xmlns:cx5="http://schemas.microsoft.com/office/drawing/2016/5/11/chartex" xmlns:cx6="http://schemas.microsoft.com/office/drawing/2016/5/12/chartex" xmlns:cx7="http://schemas.microsoft.com/office/drawing/2016/5/13/chartex" xmlns:cx8="http://schemas.microsoft.com/office/drawing/2016/5/14/chartex" xmlns:mc="http://schemas.openxmlformats.org/markup-compatibility/2006" xmlns:aink="http://schemas.microsoft.com/office/drawing/2016/ink" xmlns:am3d="http://schemas.microsoft.com/office/drawing/2017/model3d" xmlns:o="urn:schemas-microsoft-com:office:office" xmlns:r="http://schemas.openxmlformats.org/officeDocument/2006/relationships" xmlns:m="http://schemas.openxmlformats.org/officeDocument/2006/math" xmlns:v="urn:schemas-microsoft-com:vml" xmlns:wp14="http://schemas.microsoft.com/office/word/2010/wordprocessingDrawing" xmlns:wp="http://schemas.openxmlformats.org/drawingml/2006/wordprocessingDrawing" xmlns:w10="urn:schemas-microsoft-com:office:word" xmlns:w="http://schemas.openxmlformats.org/wordprocessingml/2006/main" xmlns:w14="http://schemas.microsoft.com/office/word/2010/wordml" xmlns:w15="http://schemas.microsoft.com/office/word/2012/wordml" xmlns:w16cex="http://schemas.microsoft.com/office/word/2018/wordml/cex" xmlns:w16cid="http://schemas.microsoft.com/office/word/2016/wordml/cid" xmlns:w16="http://schemas.microsoft.com/office/word/2018/wordml" xmlns:w16sdtdh="http://schemas.microsoft.com/office/word/2020/wordml/sdtdatahash" xmlns:w16se="http://schemas.microsoft.com/office/word/2015/wordml/symex" xmlns:wpg="http://schemas.microsoft.com/office/word/2010/wordprocessingGroup" xmlns:wpi="http://schemas.microsoft.com/office/word/2010/wordprocessingInk" xmlns:wne="http://schemas.microsoft.com/office/word/2006/wordml" xmlns:wps="http://schemas.microsoft.com/office/word/2010/wordprocessingShape" mc:Ignorable="w14 w15 w16se w16cid w16 w16cex w16sdtdh wp14">
+<w:ftr xmlns:wpc="http://schemas.microsoft.com/office/word/2010/wordprocessingCanvas" xmlns:cx="http://schemas.microsoft.com/office/drawing/2014/chartex" xmlns:cx1="http://schemas.microsoft.com/office/drawing/2015/9/8/chartex" xmlns:cx2="http://schemas.microsoft.com/office/drawing/2015/10/21/chartex" xmlns:cx3="http://schemas.microsoft.com/office/drawing/2016/5/9/chartex" xmlns:cx4="http://schemas.microsoft.com/office/drawing/2016/5/10/chartex" xmlns:cx5="http://schemas.microsoft.com/office/drawing/2016/5/11/chartex" xmlns:cx6="http://schemas.microsoft.com/office/drawing/2016/5/12/chartex" xmlns:cx7="http://schemas.microsoft.com/office/drawing/2016/5/13/chartex" xmlns:cx8="http://schemas.microsoft.com/office/drawing/2016/5/14/chartex" xmlns:mc="http://schemas.openxmlformats.org/markup-compatibility/2006" xmlns:aink="http://schemas.microsoft.com/office/drawing/2016/ink" xmlns:am3d="http://schemas.microsoft.com/office/drawing/2017/model3d" xmlns:o="urn:schemas-microsoft-com:office:office" xmlns:oel="http://schemas.microsoft.com/office/2019/extlst" xmlns:r="http://schemas.openxmlformats.org/officeDocument/2006/relationships" xmlns:m="http://schemas.openxmlformats.org/officeDocument/2006/math" xmlns:v="urn:schemas-microsoft-com:vml" xmlns:wp14="http://schemas.microsoft.com/office/word/2010/wordprocessingDrawing" xmlns:wp="http://schemas.openxmlformats.org/drawingml/2006/wordprocessingDrawing" xmlns:w10="urn:schemas-microsoft-com:office:word" xmlns:w="http://schemas.openxmlformats.org/wordprocessingml/2006/main" xmlns:w14="http://schemas.microsoft.com/office/word/2010/wordml" xmlns:w15="http://schemas.microsoft.com/office/word/2012/wordml" xmlns:w16cex="http://schemas.microsoft.com/office/word/2018/wordml/cex" xmlns:w16cid="http://schemas.microsoft.com/office/word/2016/wordml/cid" xmlns:w16="http://schemas.microsoft.com/office/word/2018/wordml" xmlns:w16sdtdh="http://schemas.microsoft.com/office/word/2020/wordml/sdtdatahash" xmlns:w16se="http://schemas.microsoft.com/office/word/2015/wordml/symex" xmlns:wpg="http://schemas.microsoft.com/office/word/2010/wordprocessingGroup" xmlns:wpi="http://schemas.microsoft.com/office/word/2010/wordprocessingInk" xmlns:wne="http://schemas.microsoft.com/office/word/2006/wordml" xmlns:wps="http://schemas.microsoft.com/office/word/2010/wordprocessingShape" mc:Ignorable="w14 w15 w16se w16cid w16 w16cex w16sdtdh wp14">
   <w:p>
     <w:pPr>
       <w:pStyle w:val="Footer"/>
@@ -2205,7 +3228,7 @@
 </file>
 
 <file path=word/footnotes.xml><?xml version="1.0" encoding="utf-8"?>
-<w:footnotes xmlns:wpc="http://schemas.microsoft.com/office/word/2010/wordprocessingCanvas" xmlns:cx="http://schemas.microsoft.com/office/drawing/2014/chartex" xmlns:cx1="http://schemas.microsoft.com/office/drawing/2015/9/8/chartex" xmlns:cx2="http://schemas.microsoft.com/office/drawing/2015/10/21/chartex" xmlns:cx3="http://schemas.microsoft.com/office/drawing/2016/5/9/chartex" xmlns:cx4="http://schemas.microsoft.com/office/drawing/2016/5/10/chartex" xmlns:cx5="http://schemas.microsoft.com/office/drawing/2016/5/11/chartex" xmlns:cx6="http://schemas.microsoft.com/office/drawing/2016/5/12/chartex" xmlns:cx7="http://schemas.microsoft.com/office/drawing/2016/5/13/chartex" xmlns:cx8="http://schemas.microsoft.com/office/drawing/2016/5/14/chartex" xmlns:mc="http://schemas.openxmlformats.org/markup-compatibility/2006" xmlns:aink="http://schemas.microsoft.com/office/drawing/2016/ink" xmlns:am3d="http://schemas.microsoft.com/office/drawing/2017/model3d" xmlns:o="urn:schemas-microsoft-com:office:office" xmlns:r="http://schemas.openxmlformats.org/officeDocument/2006/relationships" xmlns:m="http://schemas.openxmlformats.org/officeDocument/2006/math" xmlns:v="urn:schemas-microsoft-com:vml" xmlns:wp14="http://schemas.microsoft.com/office/word/2010/wordprocessingDrawing" xmlns:wp="http://schemas.openxmlformats.org/drawingml/2006/wordprocessingDrawing" xmlns:w10="urn:schemas-microsoft-com:office:word" xmlns:w="http://schemas.openxmlformats.org/wordprocessingml/2006/main" xmlns:w14="http://schemas.microsoft.com/office/word/2010/wordml" xmlns:w15="http://schemas.microsoft.com/office/word/2012/wordml" xmlns:w16cex="http://schemas.microsoft.com/office/word/2018/wordml/cex" xmlns:w16cid="http://schemas.microsoft.com/office/word/2016/wordml/cid" xmlns:w16="http://schemas.microsoft.com/office/word/2018/wordml" xmlns:w16sdtdh="http://schemas.microsoft.com/office/word/2020/wordml/sdtdatahash" xmlns:w16se="http://schemas.microsoft.com/office/word/2015/wordml/symex" xmlns:wpg="http://schemas.microsoft.com/office/word/2010/wordprocessingGroup" xmlns:wpi="http://schemas.microsoft.com/office/word/2010/wordprocessingInk" xmlns:wne="http://schemas.microsoft.com/office/word/2006/wordml" xmlns:wps="http://schemas.microsoft.com/office/word/2010/wordprocessingShape" mc:Ignorable="w14 w15 w16se w16cid w16 w16cex w16sdtdh wp14">
+<w:footnotes xmlns:wpc="http://schemas.microsoft.com/office/word/2010/wordprocessingCanvas" xmlns:cx="http://schemas.microsoft.com/office/drawing/2014/chartex" xmlns:cx1="http://schemas.microsoft.com/office/drawing/2015/9/8/chartex" xmlns:cx2="http://schemas.microsoft.com/office/drawing/2015/10/21/chartex" xmlns:cx3="http://schemas.microsoft.com/office/drawing/2016/5/9/chartex" xmlns:cx4="http://schemas.microsoft.com/office/drawing/2016/5/10/chartex" xmlns:cx5="http://schemas.microsoft.com/office/drawing/2016/5/11/chartex" xmlns:cx6="http://schemas.microsoft.com/office/drawing/2016/5/12/chartex" xmlns:cx7="http://schemas.microsoft.com/office/drawing/2016/5/13/chartex" xmlns:cx8="http://schemas.microsoft.com/office/drawing/2016/5/14/chartex" xmlns:mc="http://schemas.openxmlformats.org/markup-compatibility/2006" xmlns:aink="http://schemas.microsoft.com/office/drawing/2016/ink" xmlns:am3d="http://schemas.microsoft.com/office/drawing/2017/model3d" xmlns:o="urn:schemas-microsoft-com:office:office" xmlns:oel="http://schemas.microsoft.com/office/2019/extlst" xmlns:r="http://schemas.openxmlformats.org/officeDocument/2006/relationships" xmlns:m="http://schemas.openxmlformats.org/officeDocument/2006/math" xmlns:v="urn:schemas-microsoft-com:vml" xmlns:wp14="http://schemas.microsoft.com/office/word/2010/wordprocessingDrawing" xmlns:wp="http://schemas.openxmlformats.org/drawingml/2006/wordprocessingDrawing" xmlns:w10="urn:schemas-microsoft-com:office:word" xmlns:w="http://schemas.openxmlformats.org/wordprocessingml/2006/main" xmlns:w14="http://schemas.microsoft.com/office/word/2010/wordml" xmlns:w15="http://schemas.microsoft.com/office/word/2012/wordml" xmlns:w16cex="http://schemas.microsoft.com/office/word/2018/wordml/cex" xmlns:w16cid="http://schemas.microsoft.com/office/word/2016/wordml/cid" xmlns:w16="http://schemas.microsoft.com/office/word/2018/wordml" xmlns:w16sdtdh="http://schemas.microsoft.com/office/word/2020/wordml/sdtdatahash" xmlns:w16se="http://schemas.microsoft.com/office/word/2015/wordml/symex" xmlns:wpg="http://schemas.microsoft.com/office/word/2010/wordprocessingGroup" xmlns:wpi="http://schemas.microsoft.com/office/word/2010/wordprocessingInk" xmlns:wne="http://schemas.microsoft.com/office/word/2006/wordml" xmlns:wps="http://schemas.microsoft.com/office/word/2010/wordprocessingShape" mc:Ignorable="w14 w15 w16se w16cid w16 w16cex w16sdtdh wp14">
   <w:footnote w:type="separator" w:id="-1">
     <w:p>
       <w:pPr>
@@ -2230,7 +3253,7 @@
 </file>
 
 <file path=word/header1.xml><?xml version="1.0" encoding="utf-8"?>
-<w:hdr xmlns:wpc="http://schemas.microsoft.com/office/word/2010/wordprocessingCanvas" xmlns:cx="http://schemas.microsoft.com/office/drawing/2014/chartex" xmlns:cx1="http://schemas.microsoft.com/office/drawing/2015/9/8/chartex" xmlns:cx2="http://schemas.microsoft.com/office/drawing/2015/10/21/chartex" xmlns:cx3="http://schemas.microsoft.com/office/drawing/2016/5/9/chartex" xmlns:cx4="http://schemas.microsoft.com/office/drawing/2016/5/10/chartex" xmlns:cx5="http://schemas.microsoft.com/office/drawing/2016/5/11/chartex" xmlns:cx6="http://schemas.microsoft.com/office/drawing/2016/5/12/chartex" xmlns:cx7="http://schemas.microsoft.com/office/drawing/2016/5/13/chartex" xmlns:cx8="http://schemas.microsoft.com/office/drawing/2016/5/14/chartex" xmlns:mc="http://schemas.openxmlformats.org/markup-compatibility/2006" xmlns:aink="http://schemas.microsoft.com/office/drawing/2016/ink" xmlns:am3d="http://schemas.microsoft.com/office/drawing/2017/model3d" xmlns:o="urn:schemas-microsoft-com:office:office" xmlns:r="http://schemas.openxmlformats.org/officeDocument/2006/relationships" xmlns:m="http://schemas.openxmlformats.org/officeDocument/2006/math" xmlns:v="urn:schemas-microsoft-com:vml" xmlns:wp14="http://schemas.microsoft.com/office/word/2010/wordprocessingDrawing" xmlns:wp="http://schemas.openxmlformats.org/drawingml/2006/wordprocessingDrawing" xmlns:w10="urn:schemas-microsoft-com:office:word" xmlns:w="http://schemas.openxmlformats.org/wordprocessingml/2006/main" xmlns:w14="http://schemas.microsoft.com/office/word/2010/wordml" xmlns:w15="http://schemas.microsoft.com/office/word/2012/wordml" xmlns:w16cex="http://schemas.microsoft.com/office/word/2018/wordml/cex" xmlns:w16cid="http://schemas.microsoft.com/office/word/2016/wordml/cid" xmlns:w16="http://schemas.microsoft.com/office/word/2018/wordml" xmlns:w16sdtdh="http://schemas.microsoft.com/office/word/2020/wordml/sdtdatahash" xmlns:w16se="http://schemas.microsoft.com/office/word/2015/wordml/symex" xmlns:wpg="http://schemas.microsoft.com/office/word/2010/wordprocessingGroup" xmlns:wpi="http://schemas.microsoft.com/office/word/2010/wordprocessingInk" xmlns:wne="http://schemas.microsoft.com/office/word/2006/wordml" xmlns:wps="http://schemas.microsoft.com/office/word/2010/wordprocessingShape" mc:Ignorable="w14 w15 w16se w16cid w16 w16cex w16sdtdh wp14">
+<w:hdr xmlns:wpc="http://schemas.microsoft.com/office/word/2010/wordprocessingCanvas" xmlns:cx="http://schemas.microsoft.com/office/drawing/2014/chartex" xmlns:cx1="http://schemas.microsoft.com/office/drawing/2015/9/8/chartex" xmlns:cx2="http://schemas.microsoft.com/office/drawing/2015/10/21/chartex" xmlns:cx3="http://schemas.microsoft.com/office/drawing/2016/5/9/chartex" xmlns:cx4="http://schemas.microsoft.com/office/drawing/2016/5/10/chartex" xmlns:cx5="http://schemas.microsoft.com/office/drawing/2016/5/11/chartex" xmlns:cx6="http://schemas.microsoft.com/office/drawing/2016/5/12/chartex" xmlns:cx7="http://schemas.microsoft.com/office/drawing/2016/5/13/chartex" xmlns:cx8="http://schemas.microsoft.com/office/drawing/2016/5/14/chartex" xmlns:mc="http://schemas.openxmlformats.org/markup-compatibility/2006" xmlns:aink="http://schemas.microsoft.com/office/drawing/2016/ink" xmlns:am3d="http://schemas.microsoft.com/office/drawing/2017/model3d" xmlns:o="urn:schemas-microsoft-com:office:office" xmlns:oel="http://schemas.microsoft.com/office/2019/extlst" xmlns:r="http://schemas.openxmlformats.org/officeDocument/2006/relationships" xmlns:m="http://schemas.openxmlformats.org/officeDocument/2006/math" xmlns:v="urn:schemas-microsoft-com:vml" xmlns:wp14="http://schemas.microsoft.com/office/word/2010/wordprocessingDrawing" xmlns:wp="http://schemas.openxmlformats.org/drawingml/2006/wordprocessingDrawing" xmlns:w10="urn:schemas-microsoft-com:office:word" xmlns:w="http://schemas.openxmlformats.org/wordprocessingml/2006/main" xmlns:w14="http://schemas.microsoft.com/office/word/2010/wordml" xmlns:w15="http://schemas.microsoft.com/office/word/2012/wordml" xmlns:w16cex="http://schemas.microsoft.com/office/word/2018/wordml/cex" xmlns:w16cid="http://schemas.microsoft.com/office/word/2016/wordml/cid" xmlns:w16="http://schemas.microsoft.com/office/word/2018/wordml" xmlns:w16sdtdh="http://schemas.microsoft.com/office/word/2020/wordml/sdtdatahash" xmlns:w16se="http://schemas.microsoft.com/office/word/2015/wordml/symex" xmlns:wpg="http://schemas.microsoft.com/office/word/2010/wordprocessingGroup" xmlns:wpi="http://schemas.microsoft.com/office/word/2010/wordprocessingInk" xmlns:wne="http://schemas.microsoft.com/office/word/2006/wordml" xmlns:wps="http://schemas.microsoft.com/office/word/2010/wordprocessingShape" mc:Ignorable="w14 w15 w16se w16cid w16 w16cex w16sdtdh wp14">
   <w:p>
     <w:pPr>
       <w:pStyle w:val="Header"/>
@@ -2478,15 +3501,15 @@
 </file>
 
 <file path=word/numbering.xml><?xml version="1.0" encoding="utf-8"?>
-<w:numbering xmlns:wpc="http://schemas.microsoft.com/office/word/2010/wordprocessingCanvas" xmlns:cx="http://schemas.microsoft.com/office/drawing/2014/chartex" xmlns:cx1="http://schemas.microsoft.com/office/drawing/2015/9/8/chartex" xmlns:cx2="http://schemas.microsoft.com/office/drawing/2015/10/21/chartex" xmlns:cx3="http://schemas.microsoft.com/office/drawing/2016/5/9/chartex" xmlns:cx4="http://schemas.microsoft.com/office/drawing/2016/5/10/chartex" xmlns:cx5="http://schemas.microsoft.com/office/drawing/2016/5/11/chartex" xmlns:cx6="http://schemas.microsoft.com/office/drawing/2016/5/12/chartex" xmlns:cx7="http://schemas.microsoft.com/office/drawing/2016/5/13/chartex" xmlns:cx8="http://schemas.microsoft.com/office/drawing/2016/5/14/chartex" xmlns:mc="http://schemas.openxmlformats.org/markup-compatibility/2006" xmlns:aink="http://schemas.microsoft.com/office/drawing/2016/ink" xmlns:am3d="http://schemas.microsoft.com/office/drawing/2017/model3d" xmlns:o="urn:schemas-microsoft-com:office:office" xmlns:r="http://schemas.openxmlformats.org/officeDocument/2006/relationships" xmlns:m="http://schemas.openxmlformats.org/officeDocument/2006/math" xmlns:v="urn:schemas-microsoft-com:vml" xmlns:wp14="http://schemas.microsoft.com/office/word/2010/wordprocessingDrawing" xmlns:wp="http://schemas.openxmlformats.org/drawingml/2006/wordprocessingDrawing" xmlns:w10="urn:schemas-microsoft-com:office:word" xmlns:w="http://schemas.openxmlformats.org/wordprocessingml/2006/main" xmlns:w14="http://schemas.microsoft.com/office/word/2010/wordml" xmlns:w15="http://schemas.microsoft.com/office/word/2012/wordml" xmlns:w16cex="http://schemas.microsoft.com/office/word/2018/wordml/cex" xmlns:w16cid="http://schemas.microsoft.com/office/word/2016/wordml/cid" xmlns:w16="http://schemas.microsoft.com/office/word/2018/wordml" xmlns:w16sdtdh="http://schemas.microsoft.com/office/word/2020/wordml/sdtdatahash" xmlns:w16se="http://schemas.microsoft.com/office/word/2015/wordml/symex" xmlns:wpg="http://schemas.microsoft.com/office/word/2010/wordprocessingGroup" xmlns:wpi="http://schemas.microsoft.com/office/word/2010/wordprocessingInk" xmlns:wne="http://schemas.microsoft.com/office/word/2006/wordml" xmlns:wps="http://schemas.microsoft.com/office/word/2010/wordprocessingShape" mc:Ignorable="w14 w15 w16se w16cid w16 w16cex w16sdtdh wp14">
+<w:numbering xmlns:wpc="http://schemas.microsoft.com/office/word/2010/wordprocessingCanvas" xmlns:cx="http://schemas.microsoft.com/office/drawing/2014/chartex" xmlns:cx1="http://schemas.microsoft.com/office/drawing/2015/9/8/chartex" xmlns:cx2="http://schemas.microsoft.com/office/drawing/2015/10/21/chartex" xmlns:cx3="http://schemas.microsoft.com/office/drawing/2016/5/9/chartex" xmlns:cx4="http://schemas.microsoft.com/office/drawing/2016/5/10/chartex" xmlns:cx5="http://schemas.microsoft.com/office/drawing/2016/5/11/chartex" xmlns:cx6="http://schemas.microsoft.com/office/drawing/2016/5/12/chartex" xmlns:cx7="http://schemas.microsoft.com/office/drawing/2016/5/13/chartex" xmlns:cx8="http://schemas.microsoft.com/office/drawing/2016/5/14/chartex" xmlns:mc="http://schemas.openxmlformats.org/markup-compatibility/2006" xmlns:aink="http://schemas.microsoft.com/office/drawing/2016/ink" xmlns:am3d="http://schemas.microsoft.com/office/drawing/2017/model3d" xmlns:o="urn:schemas-microsoft-com:office:office" xmlns:oel="http://schemas.microsoft.com/office/2019/extlst" xmlns:r="http://schemas.openxmlformats.org/officeDocument/2006/relationships" xmlns:m="http://schemas.openxmlformats.org/officeDocument/2006/math" xmlns:v="urn:schemas-microsoft-com:vml" xmlns:wp14="http://schemas.microsoft.com/office/word/2010/wordprocessingDrawing" xmlns:wp="http://schemas.openxmlformats.org/drawingml/2006/wordprocessingDrawing" xmlns:w10="urn:schemas-microsoft-com:office:word" xmlns:w="http://schemas.openxmlformats.org/wordprocessingml/2006/main" xmlns:w14="http://schemas.microsoft.com/office/word/2010/wordml" xmlns:w15="http://schemas.microsoft.com/office/word/2012/wordml" xmlns:w16cex="http://schemas.microsoft.com/office/word/2018/wordml/cex" xmlns:w16cid="http://schemas.microsoft.com/office/word/2016/wordml/cid" xmlns:w16="http://schemas.microsoft.com/office/word/2018/wordml" xmlns:w16sdtdh="http://schemas.microsoft.com/office/word/2020/wordml/sdtdatahash" xmlns:w16se="http://schemas.microsoft.com/office/word/2015/wordml/symex" xmlns:wpg="http://schemas.microsoft.com/office/word/2010/wordprocessingGroup" xmlns:wpi="http://schemas.microsoft.com/office/word/2010/wordprocessingInk" xmlns:wne="http://schemas.microsoft.com/office/word/2006/wordml" xmlns:wps="http://schemas.microsoft.com/office/word/2010/wordprocessingShape" mc:Ignorable="w14 w15 w16se w16cid w16 w16cex w16sdtdh wp14">
   <w:numPicBullet w:numPicBulletId="0">
     <w:pict>
-      <v:rect id="_x0000_i1232" style="width:0;height:1.5pt" o:hralign="center" o:bullet="t" o:hrstd="t" o:hr="t" fillcolor="black" stroked="f" strokeweight="2pt"/>
+      <v:rect id="_x0000_i1156" style="width:0;height:1.5pt" o:hralign="center" o:bullet="t" o:hrstd="t" o:hr="t" fillcolor="black" stroked="f" strokeweight="2pt"/>
     </w:pict>
   </w:numPicBullet>
   <w:numPicBullet w:numPicBulletId="1">
     <w:pict>
-      <v:rect id="_x0000_i1233" style="width:0;height:1.5pt" o:hralign="center" o:bullet="t" o:hrstd="t" o:hr="t" fillcolor="black" stroked="f" strokeweight="2pt"/>
+      <v:rect id="_x0000_i1157" style="width:0;height:1.5pt" o:hralign="center" o:bullet="t" o:hrstd="t" o:hr="t" fillcolor="black" stroked="f" strokeweight="2pt"/>
     </w:pict>
   </w:numPicBullet>
   <w:abstractNum w:abstractNumId="0" w15:restartNumberingAfterBreak="0">
@@ -2630,7 +3653,7 @@
       </w:rPr>
     </w:lvl>
   </w:abstractNum>
-  <w:num w:numId="1">
+  <w:num w:numId="1" w16cid:durableId="1906643877">
     <w:abstractNumId w:val="0"/>
   </w:num>
 </w:numbering>
@@ -3032,6 +4055,7 @@
   <w:style w:type="paragraph" w:default="1" w:styleId="Normal">
     <w:name w:val="Normal"/>
     <w:qFormat/>
+    <w:rsid w:val="00B4795E"/>
   </w:style>
   <w:style w:type="paragraph" w:styleId="Heading1">
     <w:name w:val="heading 1"/>
@@ -3246,6 +4270,16 @@
       <w:ind w:left="720"/>
       <w:contextualSpacing/>
     </w:pPr>
+  </w:style>
+  <w:style w:type="character" w:styleId="UnresolvedMention">
+    <w:name w:val="Unresolved Mention"/>
+    <w:basedOn w:val="DefaultParagraphFont"/>
+    <w:uiPriority w:val="99"/>
+    <w:rsid w:val="00B4795E"/>
+    <w:rPr>
+      <w:color w:val="605E5C"/>
+      <w:shd w:val="clear" w:color="auto" w:fill="E1DFDD"/>
+    </w:rPr>
   </w:style>
 </w:styles>
 </file>

</xml_diff>